<commit_message>
D01-S3-Doc - Requirements document for Student 3
</commit_message>
<xml_diff>
--- a/reports/Student#3/03 - Requirements - Student #3.docx
+++ b/reports/Student#3/03 - Requirements - Student #3.docx
@@ -4,7 +4,7 @@
   <w:body>
     <w:p>
       <w:pPr>
-        <w:pStyle w:val="Heading1"/>
+        <w:pStyle w:val="Ttulo1"/>
       </w:pPr>
       <w:r>
         <w:t>Requirements – Student #</w:t>
@@ -80,7 +80,7 @@
           </w:tcPr>
           <w:p>
             <w:pPr>
-              <w:pStyle w:val="NoSpacing"/>
+              <w:pStyle w:val="Sinespaciado"/>
               <w:rPr>
                 <w:rFonts w:asciiTheme="majorHAnsi" w:hAnsiTheme="majorHAnsi" w:cstheme="majorHAnsi"/>
               </w:rPr>
@@ -125,25 +125,24 @@
                 <w15:appearance w15:val="hidden"/>
                 <w:text/>
               </w:sdtPr>
-              <w:sdtEndPr/>
               <w:sdtContent>
                 <w:r>
                   <w:rPr>
                     <w:rFonts w:asciiTheme="majorHAnsi" w:hAnsiTheme="majorHAnsi" w:cstheme="majorHAnsi"/>
                   </w:rPr>
-                  <w:t xml:space="preserve"> CX</w:t>
+                  <w:t xml:space="preserve"> C</w:t>
                 </w:r>
                 <w:r>
                   <w:rPr>
                     <w:rFonts w:asciiTheme="majorHAnsi" w:hAnsiTheme="majorHAnsi" w:cstheme="majorHAnsi"/>
                   </w:rPr>
-                  <w:t>.</w:t>
+                  <w:t>1.008</w:t>
                 </w:r>
                 <w:r>
                   <w:rPr>
                     <w:rFonts w:asciiTheme="majorHAnsi" w:hAnsiTheme="majorHAnsi" w:cstheme="majorHAnsi"/>
                   </w:rPr>
-                  <w:t xml:space="preserve">YYY  </w:t>
+                  <w:t xml:space="preserve">  </w:t>
                 </w:r>
               </w:sdtContent>
             </w:sdt>
@@ -164,7 +163,7 @@
           </w:tcPr>
           <w:p>
             <w:pPr>
-              <w:pStyle w:val="NoSpacing"/>
+              <w:pStyle w:val="Sinespaciado"/>
               <w:rPr>
                 <w:rFonts w:asciiTheme="majorHAnsi" w:hAnsiTheme="majorHAnsi" w:cstheme="majorHAnsi"/>
                 <w:lang w:val="pt-PT"/>
@@ -208,28 +207,13 @@
                 <w15:appearance w15:val="hidden"/>
                 <w:text/>
               </w:sdtPr>
-              <w:sdtEndPr/>
               <w:sdtContent>
                 <w:r>
                   <w:rPr>
                     <w:rFonts w:asciiTheme="majorHAnsi" w:hAnsiTheme="majorHAnsi" w:cstheme="majorHAnsi"/>
                     <w:lang w:val="pt-PT"/>
                   </w:rPr>
-                  <w:t xml:space="preserve"> https://github</w:t>
-                </w:r>
-                <w:r>
-                  <w:rPr>
-                    <w:rFonts w:asciiTheme="majorHAnsi" w:hAnsiTheme="majorHAnsi" w:cstheme="majorHAnsi"/>
-                    <w:lang w:val="pt-PT"/>
-                  </w:rPr>
-                  <w:t>.</w:t>
-                </w:r>
-                <w:r>
-                  <w:rPr>
-                    <w:rFonts w:asciiTheme="majorHAnsi" w:hAnsiTheme="majorHAnsi" w:cstheme="majorHAnsi"/>
-                    <w:lang w:val="pt-PT"/>
-                  </w:rPr>
-                  <w:t xml:space="preserve">com/xxxx  </w:t>
+                  <w:t xml:space="preserve"> https://github.com/pabniecor/Acme-ANS-D01  </w:t>
                 </w:r>
               </w:sdtContent>
             </w:sdt>
@@ -255,7 +239,7 @@
           </w:p>
           <w:p>
             <w:pPr>
-              <w:pStyle w:val="NoSpacing"/>
+              <w:pStyle w:val="Sinespaciado"/>
               <w:rPr>
                 <w:rFonts w:asciiTheme="majorHAnsi" w:hAnsiTheme="majorHAnsi" w:cstheme="majorBidi"/>
                 <w:b/>
@@ -296,25 +280,18 @@
                 <w15:appearance w15:val="hidden"/>
                 <w:text/>
               </w:sdtPr>
-              <w:sdtEndPr/>
               <w:sdtContent>
                 <w:r>
                   <w:rPr>
                     <w:rFonts w:asciiTheme="majorHAnsi" w:hAnsiTheme="majorHAnsi" w:cstheme="majorBidi"/>
                   </w:rPr>
-                  <w:t xml:space="preserve">Masked </w:t>
+                  <w:t>7825</w:t>
                 </w:r>
                 <w:r>
                   <w:rPr>
                     <w:rFonts w:asciiTheme="majorHAnsi" w:hAnsiTheme="majorHAnsi" w:cstheme="majorBidi"/>
                   </w:rPr>
-                  <w:t>ID</w:t>
-                </w:r>
-                <w:r>
-                  <w:rPr>
-                    <w:rFonts w:asciiTheme="majorHAnsi" w:hAnsiTheme="majorHAnsi" w:cstheme="majorBidi"/>
-                  </w:rPr>
-                  <w:t xml:space="preserve"> number</w:t>
+                  <w:t>****</w:t>
                 </w:r>
               </w:sdtContent>
             </w:sdt>
@@ -322,7 +299,7 @@
           <w:permEnd w:id="1490430286"/>
           <w:p>
             <w:pPr>
-              <w:pStyle w:val="NoSpacing"/>
+              <w:pStyle w:val="Sinespaciado"/>
               <w:rPr>
                 <w:rFonts w:asciiTheme="majorHAnsi" w:hAnsiTheme="majorHAnsi" w:cstheme="majorHAnsi"/>
                 <w:b/>
@@ -363,21 +340,28 @@
                 <w15:appearance w15:val="hidden"/>
                 <w:text/>
               </w:sdtPr>
-              <w:sdtEndPr/>
               <w:sdtContent>
                 <w:r>
                   <w:rPr>
                     <w:rFonts w:asciiTheme="majorHAnsi" w:hAnsiTheme="majorHAnsi" w:cstheme="majorHAnsi"/>
                   </w:rPr>
-                  <w:t xml:space="preserve"> uvus  </w:t>
+                  <w:t xml:space="preserve"> RRN</w:t>
                 </w:r>
+                <w:proofErr w:type="gramStart"/>
+                <w:r>
+                  <w:rPr>
+                    <w:rFonts w:asciiTheme="majorHAnsi" w:hAnsiTheme="majorHAnsi" w:cstheme="majorHAnsi"/>
+                  </w:rPr>
+                  <w:t>9770 ]</w:t>
+                </w:r>
+                <w:proofErr w:type="gramEnd"/>
               </w:sdtContent>
             </w:sdt>
             <w:permEnd w:id="1588551831"/>
           </w:p>
           <w:p>
             <w:pPr>
-              <w:pStyle w:val="NoSpacing"/>
+              <w:pStyle w:val="Sinespaciado"/>
               <w:rPr>
                 <w:rFonts w:asciiTheme="majorHAnsi" w:hAnsiTheme="majorHAnsi" w:cstheme="majorHAnsi"/>
               </w:rPr>
@@ -416,13 +400,36 @@
                 <w15:appearance w15:val="hidden"/>
                 <w:text/>
               </w:sdtPr>
-              <w:sdtEndPr/>
               <w:sdtContent>
                 <w:r>
                   <w:rPr>
                     <w:rFonts w:asciiTheme="majorHAnsi" w:hAnsiTheme="majorHAnsi" w:cstheme="majorHAnsi"/>
                   </w:rPr>
-                  <w:t xml:space="preserve"> Surnames, Name  </w:t>
+                  <w:t xml:space="preserve"> </w:t>
+                </w:r>
+                <w:r>
+                  <w:rPr>
+                    <w:rFonts w:asciiTheme="majorHAnsi" w:hAnsiTheme="majorHAnsi" w:cstheme="majorHAnsi"/>
+                  </w:rPr>
+                  <w:t>Vela Molina</w:t>
+                </w:r>
+                <w:r>
+                  <w:rPr>
+                    <w:rFonts w:asciiTheme="majorHAnsi" w:hAnsiTheme="majorHAnsi" w:cstheme="majorHAnsi"/>
+                  </w:rPr>
+                  <w:t>,</w:t>
+                </w:r>
+                <w:r>
+                  <w:rPr>
+                    <w:rFonts w:asciiTheme="majorHAnsi" w:hAnsiTheme="majorHAnsi" w:cstheme="majorHAnsi"/>
+                  </w:rPr>
+                  <w:t xml:space="preserve"> Alejandro</w:t>
+                </w:r>
+                <w:r>
+                  <w:rPr>
+                    <w:rFonts w:asciiTheme="majorHAnsi" w:hAnsiTheme="majorHAnsi" w:cstheme="majorHAnsi"/>
+                  </w:rPr>
+                  <w:t xml:space="preserve">  </w:t>
                 </w:r>
               </w:sdtContent>
             </w:sdt>
@@ -430,7 +437,7 @@
           </w:p>
           <w:p>
             <w:pPr>
-              <w:pStyle w:val="NoSpacing"/>
+              <w:pStyle w:val="Sinespaciado"/>
               <w:rPr>
                 <w:rFonts w:asciiTheme="majorHAnsi" w:hAnsiTheme="majorHAnsi" w:cstheme="majorHAnsi"/>
               </w:rPr>
@@ -469,13 +476,24 @@
                 <w15:appearance w15:val="hidden"/>
                 <w:text/>
               </w:sdtPr>
-              <w:sdtEndPr/>
               <w:sdtContent>
                 <w:r>
                   <w:rPr>
                     <w:rFonts w:asciiTheme="majorHAnsi" w:hAnsiTheme="majorHAnsi" w:cstheme="majorHAnsi"/>
                   </w:rPr>
-                  <w:t xml:space="preserve"> role1, role2, role3  </w:t>
+                  <w:t xml:space="preserve"> </w:t>
+                </w:r>
+                <w:r>
+                  <w:rPr>
+                    <w:rFonts w:asciiTheme="majorHAnsi" w:hAnsiTheme="majorHAnsi" w:cstheme="majorHAnsi"/>
+                  </w:rPr>
+                  <w:t>developer, tester</w:t>
+                </w:r>
+                <w:r>
+                  <w:rPr>
+                    <w:rFonts w:asciiTheme="majorHAnsi" w:hAnsiTheme="majorHAnsi" w:cstheme="majorHAnsi"/>
+                  </w:rPr>
+                  <w:t xml:space="preserve">  </w:t>
                 </w:r>
               </w:sdtContent>
             </w:sdt>
@@ -496,7 +514,7 @@
           </w:tcPr>
           <w:p>
             <w:pPr>
-              <w:pStyle w:val="NoSpacing"/>
+              <w:pStyle w:val="Sinespaciado"/>
               <w:rPr>
                 <w:rFonts w:asciiTheme="majorHAnsi" w:hAnsiTheme="majorHAnsi" w:cstheme="majorHAnsi"/>
               </w:rPr>
@@ -541,13 +559,18 @@
                 <w15:appearance w15:val="hidden"/>
                 <w:text/>
               </w:sdtPr>
-              <w:sdtEndPr/>
               <w:sdtContent>
                 <w:r>
                   <w:rPr>
                     <w:rFonts w:asciiTheme="majorHAnsi" w:hAnsiTheme="majorHAnsi" w:cstheme="majorHAnsi"/>
                   </w:rPr>
-                  <w:t xml:space="preserve"> place month day, year </w:t>
+                  <w:t xml:space="preserve"> </w:t>
+                </w:r>
+                <w:r>
+                  <w:rPr>
+                    <w:rFonts w:asciiTheme="majorHAnsi" w:hAnsiTheme="majorHAnsi" w:cstheme="majorHAnsi"/>
+                  </w:rPr>
+                  <w:t xml:space="preserve">18/02/2025  </w:t>
                 </w:r>
               </w:sdtContent>
             </w:sdt>
@@ -558,7 +581,7 @@
     </w:tbl>
     <w:p>
       <w:pPr>
-        <w:pStyle w:val="Heading1"/>
+        <w:pStyle w:val="Ttulo1"/>
       </w:pPr>
       <w:r>
         <w:lastRenderedPageBreak/>
@@ -576,7 +599,7 @@
     </w:p>
     <w:p>
       <w:pPr>
-        <w:pStyle w:val="Heading2"/>
+        <w:pStyle w:val="Ttulo2"/>
       </w:pPr>
       <w:r>
         <w:t xml:space="preserve">Information requirements </w:t>
@@ -592,7 +615,7 @@
     </w:p>
     <w:p>
       <w:pPr>
-        <w:pStyle w:val="Heading2"/>
+        <w:pStyle w:val="Ttulo2"/>
       </w:pPr>
       <w:r>
         <w:t>Functional requirements</w:t>
@@ -738,10 +761,15 @@
           <w15:appearance w15:val="hidden"/>
           <w:text/>
         </w:sdtPr>
-        <w:sdtEndPr/>
         <w:sdtContent>
           <w:r>
-            <w:t xml:space="preserve">   </w:t>
+            <w:t xml:space="preserve">  </w:t>
+          </w:r>
+          <w:r>
+            <w:t xml:space="preserve">X </w:t>
+          </w:r>
+          <w:r>
+            <w:t xml:space="preserve"> </w:t>
           </w:r>
         </w:sdtContent>
       </w:sdt>
@@ -755,7 +783,7 @@
     </w:p>
     <w:p>
       <w:pPr>
-        <w:pStyle w:val="Heading2"/>
+        <w:pStyle w:val="Ttulo2"/>
       </w:pPr>
       <w:r>
         <w:t>Non-functional requirements</w:t>
@@ -771,7 +799,7 @@
     </w:p>
     <w:p>
       <w:pPr>
-        <w:pStyle w:val="Heading2"/>
+        <w:pStyle w:val="Ttulo2"/>
       </w:pPr>
       <w:r>
         <w:t>Testing requirements</w:t>
@@ -787,7 +815,7 @@
     </w:p>
     <w:p>
       <w:pPr>
-        <w:pStyle w:val="Heading2"/>
+        <w:pStyle w:val="Ttulo2"/>
       </w:pPr>
       <w:r>
         <w:t>Managerial requirements</w:t>
@@ -807,28 +835,14 @@
         <w:t xml:space="preserve">.  </w:t>
       </w:r>
     </w:p>
-    <w:permStart w:id="244456920" w:edGrp="everyone"/>
     <w:p>
       <w:pPr>
         <w:pStyle w:val="Comment-Grader"/>
       </w:pPr>
-      <w:sdt>
-        <w:sdtPr>
-          <w:tag w:val="Verdict"/>
-          <w:id w:val="1759554758"/>
-          <w:placeholder>
-            <w:docPart w:val="E2A326A568AD534083723B65A86818DC"/>
-          </w:placeholder>
-          <w15:appearance w15:val="hidden"/>
-          <w:text/>
-        </w:sdtPr>
-        <w:sdtEndPr/>
-        <w:sdtContent>
-          <w:r>
-            <w:t xml:space="preserve">    </w:t>
-          </w:r>
-        </w:sdtContent>
-      </w:sdt>
+      <w:permStart w:id="244456920" w:edGrp="everyone"/>
+      <w:r>
+        <w:t xml:space="preserve"> X  </w:t>
+      </w:r>
       <w:permEnd w:id="244456920"/>
       <w:r>
         <w:t xml:space="preserve">   </w:t>
@@ -877,7 +891,7 @@
     </w:p>
     <w:p>
       <w:pPr>
-        <w:pStyle w:val="Heading1"/>
+        <w:pStyle w:val="Ttulo1"/>
         <w:rPr>
           <w:lang w:val="en-US"/>
         </w:rPr>
@@ -901,7 +915,7 @@
     </w:p>
     <w:p>
       <w:pPr>
-        <w:pStyle w:val="Heading2"/>
+        <w:pStyle w:val="Ttulo2"/>
         <w:rPr>
           <w:lang w:val="en-US"/>
         </w:rPr>
@@ -1114,7 +1128,6 @@
           <w15:appearance w15:val="hidden"/>
           <w:text/>
         </w:sdtPr>
-        <w:sdtEndPr/>
         <w:sdtContent>
           <w:r>
             <w:t xml:space="preserve">    </w:t>
@@ -1232,7 +1245,6 @@
           <w15:appearance w15:val="hidden"/>
           <w:text/>
         </w:sdtPr>
-        <w:sdtEndPr/>
         <w:sdtContent>
           <w:r>
             <w:t xml:space="preserve">    </w:t>
@@ -1399,7 +1411,6 @@
           </w:placeholder>
           <w:text/>
         </w:sdtPr>
-        <w:sdtEndPr/>
         <w:sdtContent>
           <w:r>
             <w:t xml:space="preserve">    </w:t>
@@ -1414,7 +1425,7 @@
     </w:p>
     <w:p>
       <w:pPr>
-        <w:pStyle w:val="Heading2"/>
+        <w:pStyle w:val="Ttulo2"/>
       </w:pPr>
       <w:r>
         <w:t>Functional requirements</w:t>
@@ -1430,7 +1441,7 @@
     </w:p>
     <w:p>
       <w:pPr>
-        <w:pStyle w:val="Heading2"/>
+        <w:pStyle w:val="Ttulo2"/>
       </w:pPr>
       <w:r>
         <w:t>Non-functional requirements</w:t>
@@ -1446,7 +1457,7 @@
     </w:p>
     <w:p>
       <w:pPr>
-        <w:pStyle w:val="Heading2"/>
+        <w:pStyle w:val="Ttulo2"/>
       </w:pPr>
       <w:r>
         <w:lastRenderedPageBreak/>
@@ -1493,25 +1504,21 @@
       <w:r>
         <w:t>accounts with credentials “</w:t>
       </w:r>
-      <w:proofErr w:type="spellStart"/>
       <w:r>
         <w:rPr>
           <w:b/>
         </w:rPr>
         <w:t>memberX</w:t>
       </w:r>
-      <w:proofErr w:type="spellEnd"/>
       <w:r>
         <w:t>/</w:t>
       </w:r>
-      <w:proofErr w:type="spellStart"/>
       <w:r>
         <w:rPr>
           <w:b/>
         </w:rPr>
         <w:t>memberX</w:t>
       </w:r>
-      <w:proofErr w:type="spellEnd"/>
       <w:r>
         <w:t xml:space="preserve">” </w:t>
       </w:r>
@@ -1603,7 +1610,6 @@
           <w15:appearance w15:val="hidden"/>
           <w:text/>
         </w:sdtPr>
-        <w:sdtEndPr/>
         <w:sdtContent>
           <w:r>
             <w:t xml:space="preserve">    </w:t>
@@ -1614,7 +1620,7 @@
     </w:p>
     <w:p>
       <w:pPr>
-        <w:pStyle w:val="Heading2"/>
+        <w:pStyle w:val="Ttulo2"/>
       </w:pPr>
       <w:r>
         <w:t>Managerial requirements</w:t>
@@ -1649,7 +1655,6 @@
           <w15:appearance w15:val="hidden"/>
           <w:text/>
         </w:sdtPr>
-        <w:sdtEndPr/>
         <w:sdtContent>
           <w:r>
             <w:t xml:space="preserve">    </w:t>
@@ -1664,9 +1669,10 @@
     <w:p/>
     <w:p>
       <w:pPr>
-        <w:pStyle w:val="Heading1"/>
-      </w:pPr>
-      <w:r>
+        <w:pStyle w:val="Ttulo1"/>
+      </w:pPr>
+      <w:r>
+        <w:lastRenderedPageBreak/>
         <w:t>MANDATORY</w:t>
       </w:r>
       <w:r>
@@ -1681,7 +1687,7 @@
     </w:p>
     <w:p>
       <w:pPr>
-        <w:pStyle w:val="Heading2"/>
+        <w:pStyle w:val="Ttulo2"/>
       </w:pPr>
       <w:r>
         <w:t>Information requirements</w:t>
@@ -1697,7 +1703,7 @@
     </w:p>
     <w:p>
       <w:pPr>
-        <w:pStyle w:val="Heading2"/>
+        <w:pStyle w:val="Ttulo2"/>
       </w:pPr>
       <w:r>
         <w:t>Functional requirements</w:t>
@@ -1907,7 +1913,6 @@
           <w15:appearance w15:val="hidden"/>
           <w:text/>
         </w:sdtPr>
-        <w:sdtEndPr/>
         <w:sdtContent>
           <w:r>
             <w:t xml:space="preserve">    </w:t>
@@ -2037,7 +2042,6 @@
           <w15:appearance w15:val="hidden"/>
           <w:text/>
         </w:sdtPr>
-        <w:sdtEndPr/>
         <w:sdtContent>
           <w:r>
             <w:t xml:space="preserve">    </w:t>
@@ -2051,7 +2055,7 @@
     </w:p>
     <w:p>
       <w:pPr>
-        <w:pStyle w:val="Heading2"/>
+        <w:pStyle w:val="Ttulo2"/>
       </w:pPr>
       <w:r>
         <w:t>Non-functional requirements</w:t>
@@ -2067,7 +2071,7 @@
     </w:p>
     <w:p>
       <w:pPr>
-        <w:pStyle w:val="Heading2"/>
+        <w:pStyle w:val="Ttulo2"/>
       </w:pPr>
       <w:r>
         <w:t>Testing requirements</w:t>
@@ -2083,9 +2087,10 @@
     </w:p>
     <w:p>
       <w:pPr>
-        <w:pStyle w:val="Heading2"/>
-      </w:pPr>
-      <w:r>
+        <w:pStyle w:val="Ttulo2"/>
+      </w:pPr>
+      <w:r>
+        <w:lastRenderedPageBreak/>
         <w:t>Managerial requirements</w:t>
       </w:r>
     </w:p>
@@ -2118,7 +2123,6 @@
           <w15:appearance w15:val="hidden"/>
           <w:text/>
         </w:sdtPr>
-        <w:sdtEndPr/>
         <w:sdtContent>
           <w:r>
             <w:t xml:space="preserve">    </w:t>
@@ -2132,9 +2136,10 @@
     </w:p>
     <w:p>
       <w:pPr>
-        <w:pStyle w:val="Heading1"/>
-      </w:pPr>
-      <w:r>
+        <w:pStyle w:val="Ttulo1"/>
+      </w:pPr>
+      <w:r>
+        <w:lastRenderedPageBreak/>
         <w:t>MANDATORY</w:t>
       </w:r>
       <w:r>
@@ -2149,7 +2154,7 @@
     </w:p>
     <w:p>
       <w:pPr>
-        <w:pStyle w:val="Heading2"/>
+        <w:pStyle w:val="Ttulo2"/>
       </w:pPr>
       <w:r>
         <w:t xml:space="preserve">Information requirements </w:t>
@@ -2187,7 +2192,6 @@
           <w15:appearance w15:val="hidden"/>
           <w:text/>
         </w:sdtPr>
-        <w:sdtEndPr/>
         <w:sdtContent>
           <w:r>
             <w:t xml:space="preserve">    </w:t>
@@ -2201,7 +2205,7 @@
     </w:p>
     <w:p>
       <w:pPr>
-        <w:pStyle w:val="Heading2"/>
+        <w:pStyle w:val="Ttulo2"/>
       </w:pPr>
       <w:r>
         <w:t>Functional requirements</w:t>
@@ -2217,7 +2221,7 @@
     </w:p>
     <w:p>
       <w:pPr>
-        <w:pStyle w:val="Heading2"/>
+        <w:pStyle w:val="Ttulo2"/>
       </w:pPr>
       <w:r>
         <w:t>Non-functional requirements</w:t>
@@ -2233,7 +2237,7 @@
     </w:p>
     <w:p>
       <w:pPr>
-        <w:pStyle w:val="Heading2"/>
+        <w:pStyle w:val="Ttulo2"/>
       </w:pPr>
       <w:r>
         <w:t>Testing requirements</w:t>
@@ -2273,7 +2277,6 @@
           </w:placeholder>
           <w:text/>
         </w:sdtPr>
-        <w:sdtEndPr/>
         <w:sdtContent>
           <w:r>
             <w:t xml:space="preserve">    </w:t>
@@ -2287,7 +2290,7 @@
     </w:p>
     <w:p>
       <w:pPr>
-        <w:pStyle w:val="Heading2"/>
+        <w:pStyle w:val="Ttulo2"/>
       </w:pPr>
       <w:r>
         <w:t>Managerial requirements</w:t>
@@ -2328,7 +2331,6 @@
           <w15:appearance w15:val="hidden"/>
           <w:text/>
         </w:sdtPr>
-        <w:sdtEndPr/>
         <w:sdtContent>
           <w:r>
             <w:t xml:space="preserve">    </w:t>
@@ -2365,7 +2367,6 @@
           </w:placeholder>
           <w:text/>
         </w:sdtPr>
-        <w:sdtEndPr/>
         <w:sdtContent>
           <w:r>
             <w:t xml:space="preserve">    </w:t>
@@ -2399,9 +2400,10 @@
     </w:p>
     <w:p>
       <w:pPr>
-        <w:pStyle w:val="Heading1"/>
-      </w:pPr>
-      <w:r>
+        <w:pStyle w:val="Ttulo1"/>
+      </w:pPr>
+      <w:r>
+        <w:lastRenderedPageBreak/>
         <w:t>SUPPLEMENTARY I</w:t>
       </w:r>
       <w:r>
@@ -2416,7 +2418,7 @@
     </w:p>
     <w:p>
       <w:pPr>
-        <w:pStyle w:val="Heading2"/>
+        <w:pStyle w:val="Ttulo2"/>
       </w:pPr>
       <w:r>
         <w:t xml:space="preserve">Information requirements </w:t>
@@ -2432,7 +2434,7 @@
     </w:p>
     <w:p>
       <w:pPr>
-        <w:pStyle w:val="Heading2"/>
+        <w:pStyle w:val="Ttulo2"/>
       </w:pPr>
       <w:r>
         <w:t>Functional requirements</w:t>
@@ -2448,7 +2450,7 @@
     </w:p>
     <w:p>
       <w:pPr>
-        <w:pStyle w:val="Heading2"/>
+        <w:pStyle w:val="Ttulo2"/>
       </w:pPr>
       <w:r>
         <w:t>Non-functional requirements</w:t>
@@ -2464,7 +2466,7 @@
     </w:p>
     <w:p>
       <w:pPr>
-        <w:pStyle w:val="Heading2"/>
+        <w:pStyle w:val="Ttulo2"/>
       </w:pPr>
       <w:r>
         <w:t>Testing requirements</w:t>
@@ -2480,7 +2482,7 @@
     </w:p>
     <w:p>
       <w:pPr>
-        <w:pStyle w:val="Heading2"/>
+        <w:pStyle w:val="Ttulo2"/>
       </w:pPr>
       <w:r>
         <w:t>Managerial requirements</w:t>
@@ -2534,12 +2536,13 @@
     </w:p>
     <w:p>
       <w:pPr>
-        <w:pStyle w:val="Heading1"/>
+        <w:pStyle w:val="Ttulo1"/>
         <w:rPr>
           <w:lang w:val="en-US"/>
         </w:rPr>
       </w:pPr>
       <w:r>
+        <w:lastRenderedPageBreak/>
         <w:t>SUPPLEMENTARY I</w:t>
       </w:r>
       <w:r>
@@ -2563,7 +2566,7 @@
     </w:p>
     <w:p>
       <w:pPr>
-        <w:pStyle w:val="Heading2"/>
+        <w:pStyle w:val="Ttulo2"/>
         <w:rPr>
           <w:lang w:val="en-US"/>
         </w:rPr>
@@ -2735,7 +2738,6 @@
           <w15:appearance w15:val="hidden"/>
           <w:text/>
         </w:sdtPr>
-        <w:sdtEndPr/>
         <w:sdtContent>
           <w:r>
             <w:rPr>
@@ -2755,7 +2757,7 @@
     </w:p>
     <w:p>
       <w:pPr>
-        <w:pStyle w:val="Heading2"/>
+        <w:pStyle w:val="Ttulo2"/>
       </w:pPr>
       <w:r>
         <w:t>Functional requirements</w:t>
@@ -2771,7 +2773,7 @@
     </w:p>
     <w:p>
       <w:pPr>
-        <w:pStyle w:val="Heading2"/>
+        <w:pStyle w:val="Ttulo2"/>
       </w:pPr>
       <w:r>
         <w:t>Non-functional requirements</w:t>
@@ -2787,7 +2789,7 @@
     </w:p>
     <w:p>
       <w:pPr>
-        <w:pStyle w:val="Heading2"/>
+        <w:pStyle w:val="Ttulo2"/>
       </w:pPr>
       <w:r>
         <w:t>Testing requirements</w:t>
@@ -2803,7 +2805,7 @@
     </w:p>
     <w:p>
       <w:pPr>
-        <w:pStyle w:val="Heading2"/>
+        <w:pStyle w:val="Ttulo2"/>
       </w:pPr>
       <w:r>
         <w:t>Managerial requirements</w:t>
@@ -2835,7 +2837,6 @@
           <w15:appearance w15:val="hidden"/>
           <w:text/>
         </w:sdtPr>
-        <w:sdtEndPr/>
         <w:sdtContent>
           <w:r>
             <w:t xml:space="preserve">    </w:t>
@@ -2849,9 +2850,10 @@
     </w:p>
     <w:p>
       <w:pPr>
-        <w:pStyle w:val="Heading1"/>
-      </w:pPr>
-      <w:r>
+        <w:pStyle w:val="Ttulo1"/>
+      </w:pPr>
+      <w:r>
+        <w:lastRenderedPageBreak/>
         <w:t>SUPPLEMENTARY I</w:t>
       </w:r>
       <w:r>
@@ -2866,7 +2868,7 @@
     </w:p>
     <w:p>
       <w:pPr>
-        <w:pStyle w:val="Heading2"/>
+        <w:pStyle w:val="Ttulo2"/>
       </w:pPr>
       <w:r>
         <w:t>Information requirements</w:t>
@@ -2882,7 +2884,7 @@
     </w:p>
     <w:p>
       <w:pPr>
-        <w:pStyle w:val="Heading2"/>
+        <w:pStyle w:val="Ttulo2"/>
       </w:pPr>
       <w:r>
         <w:t>Functional requirements</w:t>
@@ -2945,7 +2947,6 @@
           <w15:appearance w15:val="hidden"/>
           <w:text/>
         </w:sdtPr>
-        <w:sdtEndPr/>
         <w:sdtContent>
           <w:r>
             <w:t xml:space="preserve">    </w:t>
@@ -3011,7 +3012,6 @@
           <w15:appearance w15:val="hidden"/>
           <w:text/>
         </w:sdtPr>
-        <w:sdtEndPr/>
         <w:sdtContent>
           <w:r>
             <w:t xml:space="preserve">    </w:t>
@@ -3094,7 +3094,6 @@
           <w15:appearance w15:val="hidden"/>
           <w:text/>
         </w:sdtPr>
-        <w:sdtEndPr/>
         <w:sdtContent>
           <w:r>
             <w:t xml:space="preserve">    </w:t>
@@ -3163,7 +3162,6 @@
           <w15:appearance w15:val="hidden"/>
           <w:text/>
         </w:sdtPr>
-        <w:sdtEndPr/>
         <w:sdtContent>
           <w:r>
             <w:t xml:space="preserve">    </w:t>
@@ -3177,7 +3175,7 @@
     </w:p>
     <w:p>
       <w:pPr>
-        <w:pStyle w:val="Heading2"/>
+        <w:pStyle w:val="Ttulo2"/>
       </w:pPr>
       <w:r>
         <w:t>Non-functional requirements</w:t>
@@ -3193,7 +3191,7 @@
     </w:p>
     <w:p>
       <w:pPr>
-        <w:pStyle w:val="Heading2"/>
+        <w:pStyle w:val="Ttulo2"/>
       </w:pPr>
       <w:r>
         <w:t>Testing requirements</w:t>
@@ -3210,7 +3208,7 @@
     <w:p/>
     <w:p>
       <w:pPr>
-        <w:pStyle w:val="Heading2"/>
+        <w:pStyle w:val="Ttulo2"/>
       </w:pPr>
       <w:r>
         <w:t>Managerial requirements</w:t>
@@ -3247,7 +3245,6 @@
           </w:placeholder>
           <w:text/>
         </w:sdtPr>
-        <w:sdtEndPr/>
         <w:sdtContent>
           <w:r>
             <w:t xml:space="preserve">    </w:t>
@@ -3261,9 +3258,10 @@
     </w:p>
     <w:p>
       <w:pPr>
-        <w:pStyle w:val="Heading1"/>
-      </w:pPr>
-      <w:r>
+        <w:pStyle w:val="Ttulo1"/>
+      </w:pPr>
+      <w:r>
+        <w:lastRenderedPageBreak/>
         <w:t>SUPPLEMENTARY I</w:t>
       </w:r>
       <w:r>
@@ -3278,7 +3276,7 @@
     </w:p>
     <w:p>
       <w:pPr>
-        <w:pStyle w:val="Heading2"/>
+        <w:pStyle w:val="Ttulo2"/>
       </w:pPr>
       <w:r>
         <w:t xml:space="preserve">Information requirements </w:t>
@@ -3294,7 +3292,7 @@
     </w:p>
     <w:p>
       <w:pPr>
-        <w:pStyle w:val="Heading2"/>
+        <w:pStyle w:val="Ttulo2"/>
       </w:pPr>
       <w:r>
         <w:t>Functional requirements</w:t>
@@ -3310,7 +3308,7 @@
     </w:p>
     <w:p>
       <w:pPr>
-        <w:pStyle w:val="Heading2"/>
+        <w:pStyle w:val="Ttulo2"/>
       </w:pPr>
       <w:r>
         <w:t>Non-functional requirements</w:t>
@@ -3326,7 +3324,7 @@
     </w:p>
     <w:p>
       <w:pPr>
-        <w:pStyle w:val="Heading2"/>
+        <w:pStyle w:val="Ttulo2"/>
       </w:pPr>
       <w:r>
         <w:t>Testing requirements</w:t>
@@ -3364,7 +3362,6 @@
           <w15:appearance w15:val="hidden"/>
           <w:text/>
         </w:sdtPr>
-        <w:sdtEndPr/>
         <w:sdtContent>
           <w:r>
             <w:t xml:space="preserve">    </w:t>
@@ -3378,7 +3375,7 @@
     </w:p>
     <w:p>
       <w:pPr>
-        <w:pStyle w:val="Heading2"/>
+        <w:pStyle w:val="Ttulo2"/>
       </w:pPr>
       <w:r>
         <w:t>Managerial requirements</w:t>
@@ -3410,7 +3407,6 @@
           <w15:appearance w15:val="hidden"/>
           <w:text/>
         </w:sdtPr>
-        <w:sdtEndPr/>
         <w:sdtContent>
           <w:r>
             <w:t xml:space="preserve">    </w:t>
@@ -3437,9 +3433,10 @@
     </w:p>
     <w:p>
       <w:pPr>
-        <w:pStyle w:val="Heading1"/>
-      </w:pPr>
-      <w:r>
+        <w:pStyle w:val="Ttulo1"/>
+      </w:pPr>
+      <w:r>
+        <w:lastRenderedPageBreak/>
         <w:t>SUPPLEMENTARY II</w:t>
       </w:r>
       <w:r>
@@ -3454,7 +3451,7 @@
     </w:p>
     <w:p>
       <w:pPr>
-        <w:pStyle w:val="Heading2"/>
+        <w:pStyle w:val="Ttulo2"/>
       </w:pPr>
       <w:r>
         <w:t xml:space="preserve">Information requirements </w:t>
@@ -3470,7 +3467,7 @@
     </w:p>
     <w:p>
       <w:pPr>
-        <w:pStyle w:val="Heading2"/>
+        <w:pStyle w:val="Ttulo2"/>
       </w:pPr>
       <w:r>
         <w:t>Functional requirements</w:t>
@@ -3486,7 +3483,7 @@
     </w:p>
     <w:p>
       <w:pPr>
-        <w:pStyle w:val="Heading2"/>
+        <w:pStyle w:val="Ttulo2"/>
       </w:pPr>
       <w:r>
         <w:t>Non-functional requirements</w:t>
@@ -3502,7 +3499,7 @@
     </w:p>
     <w:p>
       <w:pPr>
-        <w:pStyle w:val="Heading2"/>
+        <w:pStyle w:val="Ttulo2"/>
       </w:pPr>
       <w:r>
         <w:t>Testing requirements</w:t>
@@ -3518,7 +3515,7 @@
     </w:p>
     <w:p>
       <w:pPr>
-        <w:pStyle w:val="Heading2"/>
+        <w:pStyle w:val="Ttulo2"/>
       </w:pPr>
       <w:r>
         <w:t>Managerial requirements</w:t>
@@ -3550,7 +3547,6 @@
           <w15:appearance w15:val="hidden"/>
           <w:text/>
         </w:sdtPr>
-        <w:sdtEndPr/>
         <w:sdtContent>
           <w:r>
             <w:t xml:space="preserve">    </w:t>
@@ -3585,7 +3581,6 @@
           <w15:appearance w15:val="hidden"/>
           <w:text/>
         </w:sdtPr>
-        <w:sdtEndPr/>
         <w:sdtContent>
           <w:r>
             <w:t xml:space="preserve">   </w:t>
@@ -3612,12 +3607,13 @@
     </w:p>
     <w:p>
       <w:pPr>
-        <w:pStyle w:val="Heading1"/>
+        <w:pStyle w:val="Ttulo1"/>
         <w:rPr>
           <w:lang w:val="en-US"/>
         </w:rPr>
       </w:pPr>
       <w:r>
+        <w:lastRenderedPageBreak/>
         <w:t>SUPPLEMENTARY II</w:t>
       </w:r>
       <w:r>
@@ -3641,7 +3637,7 @@
     </w:p>
     <w:p>
       <w:pPr>
-        <w:pStyle w:val="Heading2"/>
+        <w:pStyle w:val="Ttulo2"/>
         <w:rPr>
           <w:lang w:val="en-US"/>
         </w:rPr>
@@ -3718,7 +3714,6 @@
           <w15:appearance w15:val="hidden"/>
           <w:text/>
         </w:sdtPr>
-        <w:sdtEndPr/>
         <w:sdtContent>
           <w:r>
             <w:rPr>
@@ -3738,7 +3733,7 @@
     </w:p>
     <w:p>
       <w:pPr>
-        <w:pStyle w:val="Heading2"/>
+        <w:pStyle w:val="Ttulo2"/>
       </w:pPr>
       <w:r>
         <w:t>Functional requirements</w:t>
@@ -3754,7 +3749,7 @@
     </w:p>
     <w:p>
       <w:pPr>
-        <w:pStyle w:val="Heading2"/>
+        <w:pStyle w:val="Ttulo2"/>
       </w:pPr>
       <w:r>
         <w:t>Non-functional requirements</w:t>
@@ -3770,7 +3765,7 @@
     </w:p>
     <w:p>
       <w:pPr>
-        <w:pStyle w:val="Heading2"/>
+        <w:pStyle w:val="Ttulo2"/>
       </w:pPr>
       <w:r>
         <w:t>Testing requirements</w:t>
@@ -3786,7 +3781,7 @@
     </w:p>
     <w:p>
       <w:pPr>
-        <w:pStyle w:val="Heading2"/>
+        <w:pStyle w:val="Ttulo2"/>
       </w:pPr>
       <w:r>
         <w:t>Managerial requirements</w:t>
@@ -3818,7 +3813,6 @@
           <w15:appearance w15:val="hidden"/>
           <w:text/>
         </w:sdtPr>
-        <w:sdtEndPr/>
         <w:sdtContent>
           <w:r>
             <w:t xml:space="preserve">    </w:t>
@@ -3859,7 +3853,6 @@
           <w15:appearance w15:val="hidden"/>
           <w:text/>
         </w:sdtPr>
-        <w:sdtEndPr/>
         <w:sdtContent>
           <w:r>
             <w:rPr>
@@ -3879,9 +3872,10 @@
     </w:p>
     <w:p>
       <w:pPr>
-        <w:pStyle w:val="Heading1"/>
-      </w:pPr>
-      <w:r>
+        <w:pStyle w:val="Ttulo1"/>
+      </w:pPr>
+      <w:r>
+        <w:lastRenderedPageBreak/>
         <w:t>SUPPLEMENTARY II</w:t>
       </w:r>
       <w:r>
@@ -3896,7 +3890,7 @@
     </w:p>
     <w:p>
       <w:pPr>
-        <w:pStyle w:val="Heading2"/>
+        <w:pStyle w:val="Ttulo2"/>
       </w:pPr>
       <w:r>
         <w:t>Information requirements</w:t>
@@ -3912,7 +3906,7 @@
     </w:p>
     <w:p>
       <w:pPr>
-        <w:pStyle w:val="Heading2"/>
+        <w:pStyle w:val="Ttulo2"/>
       </w:pPr>
       <w:r>
         <w:t>Functional requirements</w:t>
@@ -3994,7 +3988,6 @@
           </w:placeholder>
           <w:text/>
         </w:sdtPr>
-        <w:sdtEndPr/>
         <w:sdtContent>
           <w:r>
             <w:t xml:space="preserve">    </w:t>
@@ -4068,7 +4061,6 @@
           </w:placeholder>
           <w:text/>
         </w:sdtPr>
-        <w:sdtEndPr/>
         <w:sdtContent>
           <w:r>
             <w:t xml:space="preserve">    </w:t>
@@ -4082,7 +4074,7 @@
     </w:p>
     <w:p>
       <w:pPr>
-        <w:pStyle w:val="Heading2"/>
+        <w:pStyle w:val="Ttulo2"/>
       </w:pPr>
       <w:r>
         <w:t>Non-functional requirements</w:t>
@@ -4098,7 +4090,7 @@
     </w:p>
     <w:p>
       <w:pPr>
-        <w:pStyle w:val="Heading2"/>
+        <w:pStyle w:val="Ttulo2"/>
       </w:pPr>
       <w:r>
         <w:t>Testing requirements</w:t>
@@ -4114,7 +4106,7 @@
     </w:p>
     <w:p>
       <w:pPr>
-        <w:pStyle w:val="Heading2"/>
+        <w:pStyle w:val="Ttulo2"/>
       </w:pPr>
       <w:r>
         <w:t>Managerial requirements</w:t>
@@ -4146,7 +4138,6 @@
           <w15:appearance w15:val="hidden"/>
           <w:text/>
         </w:sdtPr>
-        <w:sdtEndPr/>
         <w:sdtContent>
           <w:r>
             <w:t xml:space="preserve">    </w:t>
@@ -4189,7 +4180,6 @@
           </w:placeholder>
           <w:text/>
         </w:sdtPr>
-        <w:sdtEndPr/>
         <w:sdtContent>
           <w:r>
             <w:rPr>
@@ -4219,9 +4209,10 @@
     </w:p>
     <w:p>
       <w:pPr>
-        <w:pStyle w:val="Heading1"/>
-      </w:pPr>
-      <w:r>
+        <w:pStyle w:val="Ttulo1"/>
+      </w:pPr>
+      <w:r>
+        <w:lastRenderedPageBreak/>
         <w:t>SUPPLEMENTARY II</w:t>
       </w:r>
       <w:r>
@@ -4236,7 +4227,7 @@
     </w:p>
     <w:p>
       <w:pPr>
-        <w:pStyle w:val="Heading2"/>
+        <w:pStyle w:val="Ttulo2"/>
       </w:pPr>
       <w:r>
         <w:t xml:space="preserve">Information requirements </w:t>
@@ -4252,7 +4243,7 @@
     </w:p>
     <w:p>
       <w:pPr>
-        <w:pStyle w:val="Heading2"/>
+        <w:pStyle w:val="Ttulo2"/>
       </w:pPr>
       <w:r>
         <w:t>Functional requirements</w:t>
@@ -4268,7 +4259,7 @@
     </w:p>
     <w:p>
       <w:pPr>
-        <w:pStyle w:val="Heading2"/>
+        <w:pStyle w:val="Ttulo2"/>
       </w:pPr>
       <w:r>
         <w:t>Non-functional requirements</w:t>
@@ -4284,7 +4275,7 @@
     </w:p>
     <w:p>
       <w:pPr>
-        <w:pStyle w:val="Heading2"/>
+        <w:pStyle w:val="Ttulo2"/>
       </w:pPr>
       <w:r>
         <w:t>Testing requirements</w:t>
@@ -4328,7 +4319,6 @@
           <w15:appearance w15:val="hidden"/>
           <w:text/>
         </w:sdtPr>
-        <w:sdtEndPr/>
         <w:sdtContent>
           <w:r>
             <w:t xml:space="preserve">    </w:t>
@@ -4342,7 +4332,7 @@
     </w:p>
     <w:p>
       <w:pPr>
-        <w:pStyle w:val="Heading2"/>
+        <w:pStyle w:val="Ttulo2"/>
       </w:pPr>
       <w:r>
         <w:t>Managerial requirements</w:t>
@@ -4373,7 +4363,6 @@
           </w:placeholder>
           <w:text/>
         </w:sdtPr>
-        <w:sdtEndPr/>
         <w:sdtContent>
           <w:r>
             <w:t xml:space="preserve">    </w:t>
@@ -4410,7 +4399,6 @@
           </w:placeholder>
           <w:text/>
         </w:sdtPr>
-        <w:sdtEndPr/>
         <w:sdtContent>
           <w:r>
             <w:t xml:space="preserve">    </w:t>
@@ -4448,7 +4436,7 @@
     <w:lvl w:ilvl="0">
       <w:start w:val="1"/>
       <w:numFmt w:val="decimal"/>
-      <w:pStyle w:val="ListNumber"/>
+      <w:pStyle w:val="Listaconnmeros"/>
       <w:lvlText w:val="%1."/>
       <w:lvlJc w:val="left"/>
       <w:pPr>
@@ -4784,7 +4772,7 @@
     <w:lvl w:ilvl="0" w:tplc="391EA46E">
       <w:start w:val="1"/>
       <w:numFmt w:val="decimal"/>
-      <w:pStyle w:val="ListParagraph"/>
+      <w:pStyle w:val="Prrafodelista"/>
       <w:lvlText w:val="%1)"/>
       <w:lvlJc w:val="left"/>
       <w:pPr>
@@ -5694,11 +5682,11 @@
       <w:lang w:val="en-GB"/>
     </w:rPr>
   </w:style>
-  <w:style w:type="paragraph" w:styleId="Heading1">
+  <w:style w:type="paragraph" w:styleId="Ttulo1">
     <w:name w:val="heading 1"/>
     <w:basedOn w:val="Normal"/>
     <w:next w:val="Normal"/>
-    <w:link w:val="Heading1Char"/>
+    <w:link w:val="Ttulo1Car"/>
     <w:uiPriority w:val="9"/>
     <w:qFormat/>
     <w:rsid w:val="00F138ED"/>
@@ -5726,11 +5714,11 @@
       <w14:ligatures w14:val="none"/>
     </w:rPr>
   </w:style>
-  <w:style w:type="paragraph" w:styleId="Heading2">
+  <w:style w:type="paragraph" w:styleId="Ttulo2">
     <w:name w:val="heading 2"/>
     <w:basedOn w:val="Normal"/>
     <w:next w:val="Normal"/>
-    <w:link w:val="Heading2Char"/>
+    <w:link w:val="Ttulo2Car"/>
     <w:uiPriority w:val="9"/>
     <w:unhideWhenUsed/>
     <w:qFormat/>
@@ -5754,11 +5742,11 @@
       <w14:ligatures w14:val="none"/>
     </w:rPr>
   </w:style>
-  <w:style w:type="paragraph" w:styleId="Heading3">
+  <w:style w:type="paragraph" w:styleId="Ttulo3">
     <w:name w:val="heading 3"/>
     <w:basedOn w:val="Normal"/>
     <w:next w:val="Normal"/>
-    <w:link w:val="Heading3Char"/>
+    <w:link w:val="Ttulo3Car"/>
     <w:uiPriority w:val="9"/>
     <w:unhideWhenUsed/>
     <w:rsid w:val="00F138ED"/>
@@ -5773,13 +5761,13 @@
       <w:color w:val="1F3763" w:themeColor="accent1" w:themeShade="7F"/>
     </w:rPr>
   </w:style>
-  <w:style w:type="character" w:default="1" w:styleId="DefaultParagraphFont">
+  <w:style w:type="character" w:default="1" w:styleId="Fuentedeprrafopredeter">
     <w:name w:val="Default Paragraph Font"/>
     <w:uiPriority w:val="1"/>
     <w:semiHidden/>
     <w:unhideWhenUsed/>
   </w:style>
-  <w:style w:type="table" w:default="1" w:styleId="TableNormal">
+  <w:style w:type="table" w:default="1" w:styleId="Tablanormal">
     <w:name w:val="Normal Table"/>
     <w:uiPriority w:val="99"/>
     <w:semiHidden/>
@@ -5794,16 +5782,16 @@
       </w:tblCellMar>
     </w:tblPr>
   </w:style>
-  <w:style w:type="numbering" w:default="1" w:styleId="NoList">
+  <w:style w:type="numbering" w:default="1" w:styleId="Sinlista">
     <w:name w:val="No List"/>
     <w:uiPriority w:val="99"/>
     <w:semiHidden/>
     <w:unhideWhenUsed/>
   </w:style>
-  <w:style w:type="character" w:customStyle="1" w:styleId="Heading1Char">
-    <w:name w:val="Heading 1 Char"/>
-    <w:basedOn w:val="DefaultParagraphFont"/>
-    <w:link w:val="Heading1"/>
+  <w:style w:type="character" w:customStyle="1" w:styleId="Ttulo1Car">
+    <w:name w:val="Título 1 Car"/>
+    <w:basedOn w:val="Fuentedeprrafopredeter"/>
+    <w:link w:val="Ttulo1"/>
     <w:uiPriority w:val="9"/>
     <w:rsid w:val="00F138ED"/>
     <w:rPr>
@@ -5817,10 +5805,10 @@
       <w14:ligatures w14:val="none"/>
     </w:rPr>
   </w:style>
-  <w:style w:type="character" w:customStyle="1" w:styleId="Heading2Char">
-    <w:name w:val="Heading 2 Char"/>
-    <w:basedOn w:val="DefaultParagraphFont"/>
-    <w:link w:val="Heading2"/>
+  <w:style w:type="character" w:customStyle="1" w:styleId="Ttulo2Car">
+    <w:name w:val="Título 2 Car"/>
+    <w:basedOn w:val="Fuentedeprrafopredeter"/>
+    <w:link w:val="Ttulo2"/>
     <w:uiPriority w:val="9"/>
     <w:rsid w:val="00F138ED"/>
     <w:rPr>
@@ -5834,9 +5822,9 @@
       <w14:ligatures w14:val="none"/>
     </w:rPr>
   </w:style>
-  <w:style w:type="paragraph" w:styleId="ListParagraph">
+  <w:style w:type="paragraph" w:styleId="Prrafodelista">
     <w:name w:val="List Paragraph"/>
-    <w:basedOn w:val="ListNumber"/>
+    <w:basedOn w:val="Listaconnmeros"/>
     <w:uiPriority w:val="34"/>
     <w:rsid w:val="00F138ED"/>
     <w:pPr>
@@ -5855,7 +5843,7 @@
   </w:style>
   <w:style w:type="paragraph" w:customStyle="1" w:styleId="Prrafodesublista">
     <w:name w:val="Párrafo de sublista"/>
-    <w:basedOn w:val="ListParagraph"/>
+    <w:basedOn w:val="Prrafodelista"/>
     <w:qFormat/>
     <w:rsid w:val="00624D3C"/>
     <w:pPr>
@@ -5890,7 +5878,7 @@
       <w14:ligatures w14:val="none"/>
     </w:rPr>
   </w:style>
-  <w:style w:type="paragraph" w:styleId="NoSpacing">
+  <w:style w:type="paragraph" w:styleId="Sinespaciado">
     <w:name w:val="No Spacing"/>
     <w:uiPriority w:val="1"/>
     <w:rsid w:val="00F138ED"/>
@@ -5904,9 +5892,9 @@
       <w14:ligatures w14:val="none"/>
     </w:rPr>
   </w:style>
-  <w:style w:type="character" w:styleId="CommentReference">
+  <w:style w:type="character" w:styleId="Refdecomentario">
     <w:name w:val="annotation reference"/>
-    <w:basedOn w:val="DefaultParagraphFont"/>
+    <w:basedOn w:val="Fuentedeprrafopredeter"/>
     <w:uiPriority w:val="99"/>
     <w:semiHidden/>
     <w:unhideWhenUsed/>
@@ -5928,7 +5916,7 @@
   </w:style>
   <w:style w:type="paragraph" w:customStyle="1" w:styleId="Requirement-Body">
     <w:name w:val="Requirement - Body"/>
-    <w:basedOn w:val="List"/>
+    <w:basedOn w:val="Lista"/>
     <w:qFormat/>
     <w:rsid w:val="00F138ED"/>
     <w:pPr>
@@ -5938,10 +5926,10 @@
       <w:ind w:left="851" w:hanging="284"/>
     </w:pPr>
   </w:style>
-  <w:style w:type="paragraph" w:styleId="CommentText">
+  <w:style w:type="paragraph" w:styleId="Textocomentario">
     <w:name w:val="annotation text"/>
     <w:basedOn w:val="Normal"/>
-    <w:link w:val="CommentTextChar"/>
+    <w:link w:val="TextocomentarioCar"/>
     <w:uiPriority w:val="99"/>
     <w:unhideWhenUsed/>
     <w:rsid w:val="00F138ED"/>
@@ -5950,10 +5938,10 @@
       <w:szCs w:val="20"/>
     </w:rPr>
   </w:style>
-  <w:style w:type="character" w:customStyle="1" w:styleId="CommentTextChar">
-    <w:name w:val="Comment Text Char"/>
-    <w:basedOn w:val="DefaultParagraphFont"/>
-    <w:link w:val="CommentText"/>
+  <w:style w:type="character" w:customStyle="1" w:styleId="TextocomentarioCar">
+    <w:name w:val="Texto comentario Car"/>
+    <w:basedOn w:val="Fuentedeprrafopredeter"/>
+    <w:link w:val="Textocomentario"/>
     <w:uiPriority w:val="99"/>
     <w:rsid w:val="00F138ED"/>
     <w:rPr>
@@ -5962,11 +5950,11 @@
       <w:lang w:val="en-GB"/>
     </w:rPr>
   </w:style>
-  <w:style w:type="paragraph" w:styleId="CommentSubject">
+  <w:style w:type="paragraph" w:styleId="Asuntodelcomentario">
     <w:name w:val="annotation subject"/>
     <w:basedOn w:val="Normal"/>
     <w:next w:val="Normal"/>
-    <w:link w:val="CommentSubjectChar"/>
+    <w:link w:val="AsuntodelcomentarioCar"/>
     <w:uiPriority w:val="99"/>
     <w:semiHidden/>
     <w:unhideWhenUsed/>
@@ -5978,10 +5966,10 @@
       <w:szCs w:val="20"/>
     </w:rPr>
   </w:style>
-  <w:style w:type="character" w:customStyle="1" w:styleId="CommentSubjectChar">
-    <w:name w:val="Comment Subject Char"/>
-    <w:basedOn w:val="DefaultParagraphFont"/>
-    <w:link w:val="CommentSubject"/>
+  <w:style w:type="character" w:customStyle="1" w:styleId="AsuntodelcomentarioCar">
+    <w:name w:val="Asunto del comentario Car"/>
+    <w:basedOn w:val="Fuentedeprrafopredeter"/>
+    <w:link w:val="Asuntodelcomentario"/>
     <w:uiPriority w:val="99"/>
     <w:semiHidden/>
     <w:rsid w:val="00F138ED"/>
@@ -5993,7 +5981,7 @@
       <w:lang w:val="en-GB"/>
     </w:rPr>
   </w:style>
-  <w:style w:type="paragraph" w:styleId="List">
+  <w:style w:type="paragraph" w:styleId="Lista">
     <w:name w:val="List"/>
     <w:basedOn w:val="Normal"/>
     <w:uiPriority w:val="99"/>
@@ -6005,9 +5993,9 @@
       <w:contextualSpacing/>
     </w:pPr>
   </w:style>
-  <w:style w:type="character" w:styleId="Strong">
+  <w:style w:type="character" w:styleId="Textoennegrita">
     <w:name w:val="Strong"/>
-    <w:basedOn w:val="DefaultParagraphFont"/>
+    <w:basedOn w:val="Fuentedeprrafopredeter"/>
     <w:uiPriority w:val="22"/>
     <w:qFormat/>
     <w:rsid w:val="00F138ED"/>
@@ -6016,9 +6004,9 @@
       <w:bCs/>
     </w:rPr>
   </w:style>
-  <w:style w:type="character" w:styleId="Hyperlink">
+  <w:style w:type="character" w:styleId="Hipervnculo">
     <w:name w:val="Hyperlink"/>
-    <w:basedOn w:val="DefaultParagraphFont"/>
+    <w:basedOn w:val="Fuentedeprrafopredeter"/>
     <w:uiPriority w:val="99"/>
     <w:unhideWhenUsed/>
     <w:rsid w:val="00F138ED"/>
@@ -6027,9 +6015,9 @@
       <w:u w:val="single"/>
     </w:rPr>
   </w:style>
-  <w:style w:type="character" w:styleId="PlaceholderText">
+  <w:style w:type="character" w:styleId="Textodelmarcadordeposicin">
     <w:name w:val="Placeholder Text"/>
-    <w:basedOn w:val="DefaultParagraphFont"/>
+    <w:basedOn w:val="Fuentedeprrafopredeter"/>
     <w:uiPriority w:val="99"/>
     <w:semiHidden/>
     <w:rsid w:val="00F138ED"/>
@@ -6039,7 +6027,7 @@
   </w:style>
   <w:style w:type="paragraph" w:customStyle="1" w:styleId="Requirement-Header">
     <w:name w:val="Requirement - Header"/>
-    <w:basedOn w:val="List"/>
+    <w:basedOn w:val="Lista"/>
     <w:next w:val="Requirement-Body"/>
     <w:qFormat/>
     <w:rsid w:val="0059559E"/>
@@ -6050,10 +6038,10 @@
       <w:ind w:left="567" w:hanging="567"/>
     </w:pPr>
   </w:style>
-  <w:style w:type="character" w:customStyle="1" w:styleId="Heading3Char">
-    <w:name w:val="Heading 3 Char"/>
-    <w:basedOn w:val="DefaultParagraphFont"/>
-    <w:link w:val="Heading3"/>
+  <w:style w:type="character" w:customStyle="1" w:styleId="Ttulo3Car">
+    <w:name w:val="Título 3 Car"/>
+    <w:basedOn w:val="Fuentedeprrafopredeter"/>
+    <w:link w:val="Ttulo3"/>
     <w:uiPriority w:val="9"/>
     <w:rsid w:val="00F138ED"/>
     <w:rPr>
@@ -6064,7 +6052,7 @@
       <w:lang w:val="en-GB"/>
     </w:rPr>
   </w:style>
-  <w:style w:type="paragraph" w:styleId="ListNumber">
+  <w:style w:type="paragraph" w:styleId="Listaconnmeros">
     <w:name w:val="List Number"/>
     <w:basedOn w:val="Normal"/>
     <w:uiPriority w:val="99"/>
@@ -6078,11 +6066,11 @@
       <w:contextualSpacing/>
     </w:pPr>
   </w:style>
-  <w:style w:type="paragraph" w:styleId="Title">
+  <w:style w:type="paragraph" w:styleId="Ttulo">
     <w:name w:val="Title"/>
     <w:basedOn w:val="Normal"/>
     <w:next w:val="Normal"/>
-    <w:link w:val="TitleChar"/>
+    <w:link w:val="TtuloCar"/>
     <w:uiPriority w:val="10"/>
     <w:qFormat/>
     <w:rsid w:val="00F138ED"/>
@@ -6103,10 +6091,10 @@
       <w:szCs w:val="56"/>
     </w:rPr>
   </w:style>
-  <w:style w:type="character" w:customStyle="1" w:styleId="TitleChar">
-    <w:name w:val="Title Char"/>
-    <w:basedOn w:val="DefaultParagraphFont"/>
-    <w:link w:val="Title"/>
+  <w:style w:type="character" w:customStyle="1" w:styleId="TtuloCar">
+    <w:name w:val="Título Car"/>
+    <w:basedOn w:val="Fuentedeprrafopredeter"/>
+    <w:link w:val="Ttulo"/>
     <w:uiPriority w:val="10"/>
     <w:rsid w:val="00F138ED"/>
     <w:rPr>
@@ -6118,9 +6106,9 @@
       <w:lang w:val="en-GB"/>
     </w:rPr>
   </w:style>
-  <w:style w:type="character" w:styleId="Mention">
+  <w:style w:type="character" w:styleId="Mencionar">
     <w:name w:val="Mention"/>
-    <w:basedOn w:val="DefaultParagraphFont"/>
+    <w:basedOn w:val="Fuentedeprrafopredeter"/>
     <w:uiPriority w:val="99"/>
     <w:unhideWhenUsed/>
     <w:rsid w:val="00F138ED"/>
@@ -6157,7 +6145,7 @@
           </w:pPr>
           <w:r>
             <w:rPr>
-              <w:rStyle w:val="PlaceholderText"/>
+              <w:rStyle w:val="Textodelmarcadordeposicin"/>
             </w:rPr>
             <w:t>Haga clic o pulse aquí para escribir texto.</w:t>
           </w:r>
@@ -6186,7 +6174,7 @@
           </w:pPr>
           <w:r>
             <w:rPr>
-              <w:rStyle w:val="PlaceholderText"/>
+              <w:rStyle w:val="Textodelmarcadordeposicin"/>
             </w:rPr>
             <w:t>Haga clic o pulse aquí para escribir texto.</w:t>
           </w:r>
@@ -6215,7 +6203,7 @@
           </w:pPr>
           <w:r>
             <w:rPr>
-              <w:rStyle w:val="PlaceholderText"/>
+              <w:rStyle w:val="Textodelmarcadordeposicin"/>
             </w:rPr>
             <w:t>Haga clic o pulse aquí para escribir texto.</w:t>
           </w:r>
@@ -6244,7 +6232,7 @@
           </w:pPr>
           <w:r>
             <w:rPr>
-              <w:rStyle w:val="PlaceholderText"/>
+              <w:rStyle w:val="Textodelmarcadordeposicin"/>
             </w:rPr>
             <w:t>Haga clic o pulse aquí para escribir texto.</w:t>
           </w:r>
@@ -6273,7 +6261,7 @@
           </w:pPr>
           <w:r>
             <w:rPr>
-              <w:rStyle w:val="PlaceholderText"/>
+              <w:rStyle w:val="Textodelmarcadordeposicin"/>
             </w:rPr>
             <w:t>Haga clic o pulse aquí para escribir texto.</w:t>
           </w:r>
@@ -6302,7 +6290,7 @@
           </w:pPr>
           <w:r>
             <w:rPr>
-              <w:rStyle w:val="PlaceholderText"/>
+              <w:rStyle w:val="Textodelmarcadordeposicin"/>
             </w:rPr>
             <w:t>Haga clic o pulse aquí para escribir texto.</w:t>
           </w:r>
@@ -6331,7 +6319,7 @@
           </w:pPr>
           <w:r>
             <w:rPr>
-              <w:rStyle w:val="PlaceholderText"/>
+              <w:rStyle w:val="Textodelmarcadordeposicin"/>
             </w:rPr>
             <w:t>Haga clic o pulse aquí para escribir texto.</w:t>
           </w:r>
@@ -6360,7 +6348,7 @@
           </w:pPr>
           <w:r>
             <w:rPr>
-              <w:rStyle w:val="PlaceholderText"/>
+              <w:rStyle w:val="Textodelmarcadordeposicin"/>
             </w:rPr>
             <w:t>Haga clic o pulse aquí para escribir texto.</w:t>
           </w:r>
@@ -6389,7 +6377,7 @@
           </w:pPr>
           <w:r>
             <w:rPr>
-              <w:rStyle w:val="PlaceholderText"/>
+              <w:rStyle w:val="Textodelmarcadordeposicin"/>
             </w:rPr>
             <w:t>Haga clic o pulse aquí para escribir texto.</w:t>
           </w:r>
@@ -6418,7 +6406,7 @@
           </w:pPr>
           <w:r>
             <w:rPr>
-              <w:rStyle w:val="PlaceholderText"/>
+              <w:rStyle w:val="Textodelmarcadordeposicin"/>
             </w:rPr>
             <w:t>Haga clic o pulse aquí para escribir texto.</w:t>
           </w:r>
@@ -6447,7 +6435,7 @@
           </w:pPr>
           <w:r>
             <w:rPr>
-              <w:rStyle w:val="PlaceholderText"/>
+              <w:rStyle w:val="Textodelmarcadordeposicin"/>
             </w:rPr>
             <w:t>Haga clic o pulse aquí para escribir texto.</w:t>
           </w:r>
@@ -6476,7 +6464,7 @@
           </w:pPr>
           <w:r>
             <w:rPr>
-              <w:rStyle w:val="PlaceholderText"/>
+              <w:rStyle w:val="Textodelmarcadordeposicin"/>
             </w:rPr>
             <w:t>Haga clic o pulse aquí para escribir texto.</w:t>
           </w:r>
@@ -6505,7 +6493,7 @@
           </w:pPr>
           <w:r>
             <w:rPr>
-              <w:rStyle w:val="PlaceholderText"/>
+              <w:rStyle w:val="Textodelmarcadordeposicin"/>
             </w:rPr>
             <w:t>Haga clic o pulse aquí para escribir texto.</w:t>
           </w:r>
@@ -6534,7 +6522,7 @@
           </w:pPr>
           <w:r>
             <w:rPr>
-              <w:rStyle w:val="PlaceholderText"/>
+              <w:rStyle w:val="Textodelmarcadordeposicin"/>
             </w:rPr>
             <w:t>Haga clic o pulse aquí para escribir texto.</w:t>
           </w:r>
@@ -6563,36 +6551,7 @@
           </w:pPr>
           <w:r>
             <w:rPr>
-              <w:rStyle w:val="PlaceholderText"/>
-            </w:rPr>
-            <w:t>Haga clic o pulse aquí para escribir texto.</w:t>
-          </w:r>
-        </w:p>
-      </w:docPartBody>
-    </w:docPart>
-    <w:docPart>
-      <w:docPartPr>
-        <w:name w:val="E2A326A568AD534083723B65A86818DC"/>
-        <w:category>
-          <w:name w:val="General"/>
-          <w:gallery w:val="placeholder"/>
-        </w:category>
-        <w:types>
-          <w:type w:val="bbPlcHdr"/>
-        </w:types>
-        <w:behaviors>
-          <w:behavior w:val="content"/>
-        </w:behaviors>
-        <w:guid w:val="{68A68498-3494-4F41-8116-FC16373530CC}"/>
-      </w:docPartPr>
-      <w:docPartBody>
-        <w:p>
-          <w:pPr>
-            <w:pStyle w:val="E2A326A568AD534083723B65A86818DC"/>
-          </w:pPr>
-          <w:r>
-            <w:rPr>
-              <w:rStyle w:val="PlaceholderText"/>
+              <w:rStyle w:val="Textodelmarcadordeposicin"/>
             </w:rPr>
             <w:t>Haga clic o pulse aquí para escribir texto.</w:t>
           </w:r>
@@ -6621,7 +6580,7 @@
           </w:pPr>
           <w:r>
             <w:rPr>
-              <w:rStyle w:val="PlaceholderText"/>
+              <w:rStyle w:val="Textodelmarcadordeposicin"/>
             </w:rPr>
             <w:t>Haga clic o pulse aquí para escribir texto.</w:t>
           </w:r>
@@ -6650,7 +6609,7 @@
           </w:pPr>
           <w:r>
             <w:rPr>
-              <w:rStyle w:val="PlaceholderText"/>
+              <w:rStyle w:val="Textodelmarcadordeposicin"/>
             </w:rPr>
             <w:t>Haga clic o pulse aquí para escribir texto.</w:t>
           </w:r>
@@ -6679,7 +6638,7 @@
           </w:pPr>
           <w:r>
             <w:rPr>
-              <w:rStyle w:val="PlaceholderText"/>
+              <w:rStyle w:val="Textodelmarcadordeposicin"/>
             </w:rPr>
             <w:t>Haga clic o pulse aquí para escribir texto.</w:t>
           </w:r>
@@ -6708,7 +6667,7 @@
           </w:pPr>
           <w:r>
             <w:rPr>
-              <w:rStyle w:val="PlaceholderText"/>
+              <w:rStyle w:val="Textodelmarcadordeposicin"/>
             </w:rPr>
             <w:t>Haga clic o pulse aquí para escribir texto.</w:t>
           </w:r>
@@ -6737,7 +6696,7 @@
           </w:pPr>
           <w:r>
             <w:rPr>
-              <w:rStyle w:val="PlaceholderText"/>
+              <w:rStyle w:val="Textodelmarcadordeposicin"/>
             </w:rPr>
             <w:t>Haga clic o pulse aquí para escribir texto.</w:t>
           </w:r>
@@ -6766,7 +6725,7 @@
           </w:pPr>
           <w:r>
             <w:rPr>
-              <w:rStyle w:val="PlaceholderText"/>
+              <w:rStyle w:val="Textodelmarcadordeposicin"/>
             </w:rPr>
             <w:t>Haga clic o pulse aquí para escribir texto.</w:t>
           </w:r>
@@ -6795,7 +6754,7 @@
           </w:pPr>
           <w:r>
             <w:rPr>
-              <w:rStyle w:val="PlaceholderText"/>
+              <w:rStyle w:val="Textodelmarcadordeposicin"/>
             </w:rPr>
             <w:t>Haga clic o pulse aquí para escribir texto.</w:t>
           </w:r>
@@ -6824,7 +6783,7 @@
           </w:pPr>
           <w:r>
             <w:rPr>
-              <w:rStyle w:val="PlaceholderText"/>
+              <w:rStyle w:val="Textodelmarcadordeposicin"/>
             </w:rPr>
             <w:t>Haga clic o pulse aquí para escribir texto.</w:t>
           </w:r>
@@ -6853,7 +6812,7 @@
           </w:pPr>
           <w:r>
             <w:rPr>
-              <w:rStyle w:val="PlaceholderText"/>
+              <w:rStyle w:val="Textodelmarcadordeposicin"/>
             </w:rPr>
             <w:t>Haga clic o pulse aquí para escribir texto.</w:t>
           </w:r>
@@ -6882,7 +6841,7 @@
           </w:pPr>
           <w:r>
             <w:rPr>
-              <w:rStyle w:val="PlaceholderText"/>
+              <w:rStyle w:val="Textodelmarcadordeposicin"/>
             </w:rPr>
             <w:t>Haga clic o pulse aquí para escribir texto.</w:t>
           </w:r>
@@ -6911,7 +6870,7 @@
           </w:pPr>
           <w:r>
             <w:rPr>
-              <w:rStyle w:val="PlaceholderText"/>
+              <w:rStyle w:val="Textodelmarcadordeposicin"/>
             </w:rPr>
             <w:t>Haga clic o pulse aquí para escribir texto.</w:t>
           </w:r>
@@ -6940,7 +6899,7 @@
           </w:pPr>
           <w:r>
             <w:rPr>
-              <w:rStyle w:val="PlaceholderText"/>
+              <w:rStyle w:val="Textodelmarcadordeposicin"/>
             </w:rPr>
             <w:t>Haga clic o pulse aquí para escribir texto.</w:t>
           </w:r>
@@ -6969,7 +6928,7 @@
           </w:pPr>
           <w:r>
             <w:rPr>
-              <w:rStyle w:val="PlaceholderText"/>
+              <w:rStyle w:val="Textodelmarcadordeposicin"/>
             </w:rPr>
             <w:t>Haga clic o pulse aquí para escribir texto.</w:t>
           </w:r>
@@ -6998,7 +6957,7 @@
           </w:pPr>
           <w:r>
             <w:rPr>
-              <w:rStyle w:val="PlaceholderText"/>
+              <w:rStyle w:val="Textodelmarcadordeposicin"/>
             </w:rPr>
             <w:t>Haga clic o pulse aquí para escribir texto.</w:t>
           </w:r>
@@ -7027,7 +6986,7 @@
           </w:pPr>
           <w:r>
             <w:rPr>
-              <w:rStyle w:val="PlaceholderText"/>
+              <w:rStyle w:val="Textodelmarcadordeposicin"/>
             </w:rPr>
             <w:t>Haga clic o pulse aquí para escribir texto.</w:t>
           </w:r>
@@ -7056,7 +7015,7 @@
           </w:pPr>
           <w:r>
             <w:rPr>
-              <w:rStyle w:val="PlaceholderText"/>
+              <w:rStyle w:val="Textodelmarcadordeposicin"/>
             </w:rPr>
             <w:t>Haga clic o pulse aquí para escribir texto.</w:t>
           </w:r>
@@ -7085,7 +7044,7 @@
           </w:pPr>
           <w:r>
             <w:rPr>
-              <w:rStyle w:val="PlaceholderText"/>
+              <w:rStyle w:val="Textodelmarcadordeposicin"/>
             </w:rPr>
             <w:t>Haga clic o pulse aquí para escribir texto.</w:t>
           </w:r>
@@ -7114,7 +7073,7 @@
           </w:pPr>
           <w:r>
             <w:rPr>
-              <w:rStyle w:val="PlaceholderText"/>
+              <w:rStyle w:val="Textodelmarcadordeposicin"/>
             </w:rPr>
             <w:t>Haga clic o pulse aquí para escribir texto.</w:t>
           </w:r>
@@ -7143,7 +7102,7 @@
           </w:pPr>
           <w:r>
             <w:rPr>
-              <w:rStyle w:val="PlaceholderText"/>
+              <w:rStyle w:val="Textodelmarcadordeposicin"/>
             </w:rPr>
             <w:t>Haga clic o pulse aquí para escribir texto.</w:t>
           </w:r>
@@ -7172,7 +7131,7 @@
           </w:pPr>
           <w:r>
             <w:rPr>
-              <w:rStyle w:val="PlaceholderText"/>
+              <w:rStyle w:val="Textodelmarcadordeposicin"/>
             </w:rPr>
             <w:t>Haga clic o pulse aquí para escribir texto.</w:t>
           </w:r>
@@ -7201,7 +7160,7 @@
           </w:pPr>
           <w:r>
             <w:rPr>
-              <w:rStyle w:val="PlaceholderText"/>
+              <w:rStyle w:val="Textodelmarcadordeposicin"/>
             </w:rPr>
             <w:t>Haga clic o pulse aquí para escribir texto.</w:t>
           </w:r>
@@ -7230,7 +7189,7 @@
           </w:pPr>
           <w:r>
             <w:rPr>
-              <w:rStyle w:val="PlaceholderText"/>
+              <w:rStyle w:val="Textodelmarcadordeposicin"/>
             </w:rPr>
             <w:t>Haga clic o pulse aquí para escribir texto.</w:t>
           </w:r>
@@ -7259,7 +7218,7 @@
           </w:pPr>
           <w:r>
             <w:rPr>
-              <w:rStyle w:val="PlaceholderText"/>
+              <w:rStyle w:val="Textodelmarcadordeposicin"/>
             </w:rPr>
             <w:t>Haga clic o pulse aquí para escribir texto.</w:t>
           </w:r>
@@ -7288,7 +7247,7 @@
           </w:pPr>
           <w:r>
             <w:rPr>
-              <w:rStyle w:val="PlaceholderText"/>
+              <w:rStyle w:val="Textodelmarcadordeposicin"/>
             </w:rPr>
             <w:t>Haga clic o pulse aquí para escribir texto.</w:t>
           </w:r>
@@ -7317,7 +7276,7 @@
           </w:pPr>
           <w:r>
             <w:rPr>
-              <w:rStyle w:val="PlaceholderText"/>
+              <w:rStyle w:val="Textodelmarcadordeposicin"/>
             </w:rPr>
             <w:t>Haga clic o pulse aquí para escribir texto.</w:t>
           </w:r>
@@ -7453,6 +7412,7 @@
     <w:rsid w:val="00367932"/>
     <w:rsid w:val="003936CA"/>
     <w:rsid w:val="003B0252"/>
+    <w:rsid w:val="003E655D"/>
     <w:rsid w:val="004D7778"/>
     <w:rsid w:val="00532E78"/>
     <w:rsid w:val="005351FA"/>
@@ -7470,7 +7430,9 @@
     <w:rsid w:val="00C63AB0"/>
     <w:rsid w:val="00D4788A"/>
     <w:rsid w:val="00D72CB9"/>
+    <w:rsid w:val="00D875F7"/>
     <w:rsid w:val="00DB19FC"/>
+    <w:rsid w:val="00E04E42"/>
     <w:rsid w:val="00E25325"/>
     <w:rsid w:val="00E263A3"/>
     <w:rsid w:val="00E56863"/>
@@ -7478,6 +7440,7 @@
     <w:rsid w:val="00ED34A4"/>
     <w:rsid w:val="00EF08F9"/>
     <w:rsid w:val="00EF214B"/>
+    <w:rsid w:val="00F55808"/>
     <w:rsid w:val="00F57527"/>
     <w:rsid w:val="00F64E54"/>
     <w:rsid w:val="00FA7306"/>
@@ -7500,8 +7463,8 @@
   </m:mathPr>
   <w:themeFontLang w:val="es-ES" w:eastAsia="ja-JP" w:bidi="ar-SA"/>
   <w:clrSchemeMapping w:bg1="light1" w:t1="dark1" w:bg2="light2" w:t2="dark2" w:accent1="accent1" w:accent2="accent2" w:accent3="accent3" w:accent4="accent4" w:accent5="accent5" w:accent6="accent6" w:hyperlink="hyperlink" w:followedHyperlink="followedHyperlink"/>
-  <w:decimalSymbol w:val="."/>
-  <w:listSeparator w:val=","/>
+  <w:decimalSymbol w:val=","/>
+  <w:listSeparator w:val=";"/>
   <w15:chartTrackingRefBased/>
 </w:settings>
 </file>
@@ -7907,13 +7870,13 @@
     <w:name w:val="Normal"/>
     <w:qFormat/>
   </w:style>
-  <w:style w:type="character" w:default="1" w:styleId="DefaultParagraphFont">
+  <w:style w:type="character" w:default="1" w:styleId="Fuentedeprrafopredeter">
     <w:name w:val="Default Paragraph Font"/>
     <w:uiPriority w:val="1"/>
     <w:semiHidden/>
     <w:unhideWhenUsed/>
   </w:style>
-  <w:style w:type="table" w:default="1" w:styleId="TableNormal">
+  <w:style w:type="table" w:default="1" w:styleId="Tablanormal">
     <w:name w:val="Normal Table"/>
     <w:uiPriority w:val="99"/>
     <w:semiHidden/>
@@ -7928,15 +7891,15 @@
       </w:tblCellMar>
     </w:tblPr>
   </w:style>
-  <w:style w:type="numbering" w:default="1" w:styleId="NoList">
+  <w:style w:type="numbering" w:default="1" w:styleId="Sinlista">
     <w:name w:val="No List"/>
     <w:uiPriority w:val="99"/>
     <w:semiHidden/>
     <w:unhideWhenUsed/>
   </w:style>
-  <w:style w:type="character" w:styleId="PlaceholderText">
+  <w:style w:type="character" w:styleId="Textodelmarcadordeposicin">
     <w:name w:val="Placeholder Text"/>
-    <w:basedOn w:val="DefaultParagraphFont"/>
+    <w:basedOn w:val="Fuentedeprrafopredeter"/>
     <w:uiPriority w:val="99"/>
     <w:semiHidden/>
     <w:rsid w:val="009D5AF9"/>

</xml_diff>

<commit_message>
D01-S3-DOC/R2 - Review of individual requirements. Closes #54
</commit_message>
<xml_diff>
--- a/reports/Student#3/03 - Requirements - Student #3.docx
+++ b/reports/Student#3/03 - Requirements - Student #3.docx
@@ -111,6 +111,7 @@
               </w:rPr>
               <w:tab/>
             </w:r>
+            <w:permStart w:id="379328249" w:edGrp="everyone"/>
             <w:sdt>
               <w:sdtPr>
                 <w:rPr>
@@ -124,7 +125,6 @@
                 <w15:appearance w15:val="hidden"/>
                 <w:text/>
               </w:sdtPr>
-              <w:sdtEndPr/>
               <w:sdtContent>
                 <w:r>
                   <w:rPr>
@@ -136,13 +136,7 @@
                   <w:rPr>
                     <w:rFonts w:asciiTheme="majorHAnsi" w:hAnsiTheme="majorHAnsi" w:cstheme="majorHAnsi"/>
                   </w:rPr>
-                  <w:t>1.00</w:t>
-                </w:r>
-                <w:r>
-                  <w:rPr>
-                    <w:rFonts w:asciiTheme="majorHAnsi" w:hAnsiTheme="majorHAnsi" w:cstheme="majorHAnsi"/>
-                  </w:rPr>
-                  <w:t>8</w:t>
+                  <w:t>1.008</w:t>
                 </w:r>
                 <w:r>
                   <w:rPr>
@@ -152,6 +146,7 @@
                 </w:r>
               </w:sdtContent>
             </w:sdt>
+            <w:permEnd w:id="379328249"/>
           </w:p>
         </w:tc>
       </w:tr>
@@ -197,6 +192,7 @@
               </w:rPr>
               <w:tab/>
             </w:r>
+            <w:permStart w:id="955522721" w:edGrp="everyone"/>
             <w:sdt>
               <w:sdtPr>
                 <w:rPr>
@@ -211,7 +207,6 @@
                 <w15:appearance w15:val="hidden"/>
                 <w:text/>
               </w:sdtPr>
-              <w:sdtEndPr/>
               <w:sdtContent>
                 <w:r>
                   <w:rPr>
@@ -222,6 +217,7 @@
                 </w:r>
               </w:sdtContent>
             </w:sdt>
+            <w:permEnd w:id="955522721"/>
           </w:p>
         </w:tc>
       </w:tr>
@@ -264,6 +260,7 @@
               </w:rPr>
               <w:tab/>
             </w:r>
+            <w:permStart w:id="1490430286" w:edGrp="everyone"/>
             <w:r>
               <w:rPr>
                 <w:rFonts w:asciiTheme="majorHAnsi" w:hAnsiTheme="majorHAnsi" w:cstheme="majorBidi"/>
@@ -283,7 +280,6 @@
                 <w15:appearance w15:val="hidden"/>
                 <w:text/>
               </w:sdtPr>
-              <w:sdtEndPr/>
               <w:sdtContent>
                 <w:r>
                   <w:rPr>
@@ -300,6 +296,7 @@
               </w:sdtContent>
             </w:sdt>
           </w:p>
+          <w:permEnd w:id="1490430286"/>
           <w:p>
             <w:pPr>
               <w:pStyle w:val="Sinespaciado"/>
@@ -329,6 +326,7 @@
               </w:rPr>
               <w:tab/>
             </w:r>
+            <w:permStart w:id="1588551831" w:edGrp="everyone"/>
             <w:sdt>
               <w:sdtPr>
                 <w:rPr>
@@ -342,7 +340,6 @@
                 <w15:appearance w15:val="hidden"/>
                 <w:text/>
               </w:sdtPr>
-              <w:sdtEndPr/>
               <w:sdtContent>
                 <w:r>
                   <w:rPr>
@@ -352,6 +349,7 @@
                 </w:r>
               </w:sdtContent>
             </w:sdt>
+            <w:permEnd w:id="1588551831"/>
           </w:p>
           <w:p>
             <w:pPr>
@@ -380,6 +378,7 @@
               </w:rPr>
               <w:tab/>
             </w:r>
+            <w:permStart w:id="441854091" w:edGrp="everyone"/>
             <w:sdt>
               <w:sdtPr>
                 <w:rPr>
@@ -393,7 +392,6 @@
                 <w15:appearance w15:val="hidden"/>
                 <w:text/>
               </w:sdtPr>
-              <w:sdtEndPr/>
               <w:sdtContent>
                 <w:r>
                   <w:rPr>
@@ -427,6 +425,7 @@
                 </w:r>
               </w:sdtContent>
             </w:sdt>
+            <w:permEnd w:id="441854091"/>
           </w:p>
           <w:p>
             <w:pPr>
@@ -455,6 +454,7 @@
               </w:rPr>
               <w:tab/>
             </w:r>
+            <w:permStart w:id="16126159" w:edGrp="everyone"/>
             <w:sdt>
               <w:sdtPr>
                 <w:rPr>
@@ -468,7 +468,6 @@
                 <w15:appearance w15:val="hidden"/>
                 <w:text/>
               </w:sdtPr>
-              <w:sdtEndPr/>
               <w:sdtContent>
                 <w:r>
                   <w:rPr>
@@ -486,16 +485,11 @@
                   <w:rPr>
                     <w:rFonts w:asciiTheme="majorHAnsi" w:hAnsiTheme="majorHAnsi" w:cstheme="majorHAnsi"/>
                   </w:rPr>
-                  <w:t>, operator</w:t>
-                </w:r>
-                <w:r>
-                  <w:rPr>
-                    <w:rFonts w:asciiTheme="majorHAnsi" w:hAnsiTheme="majorHAnsi" w:cstheme="majorHAnsi"/>
-                  </w:rPr>
                   <w:t xml:space="preserve">  </w:t>
                 </w:r>
               </w:sdtContent>
             </w:sdt>
+            <w:permEnd w:id="16126159"/>
           </w:p>
         </w:tc>
       </w:tr>
@@ -543,11 +537,11 @@
               </w:rPr>
               <w:tab/>
             </w:r>
+            <w:permStart w:id="925041655" w:edGrp="everyone"/>
             <w:sdt>
               <w:sdtPr>
                 <w:rPr>
                   <w:rFonts w:asciiTheme="majorHAnsi" w:hAnsiTheme="majorHAnsi" w:cstheme="majorHAnsi"/>
-                  <w:u w:val="single"/>
                 </w:rPr>
                 <w:tag w:val="Moment"/>
                 <w:id w:val="-131097587"/>
@@ -557,24 +551,28 @@
                 <w15:appearance w15:val="hidden"/>
                 <w:text/>
               </w:sdtPr>
-              <w:sdtEndPr/>
               <w:sdtContent>
                 <w:r>
                   <w:rPr>
                     <w:rFonts w:asciiTheme="majorHAnsi" w:hAnsiTheme="majorHAnsi" w:cstheme="majorHAnsi"/>
-                    <w:u w:val="single"/>
                   </w:rPr>
                   <w:t xml:space="preserve"> </w:t>
                 </w:r>
                 <w:r>
                   <w:rPr>
                     <w:rFonts w:asciiTheme="majorHAnsi" w:hAnsiTheme="majorHAnsi" w:cstheme="majorHAnsi"/>
-                    <w:u w:val="single"/>
                   </w:rPr>
-                  <w:t xml:space="preserve">18/02/2025  </w:t>
+                  <w:t>Sevilla, 19 de febrero de 2025</w:t>
+                </w:r>
+                <w:r>
+                  <w:rPr>
+                    <w:rFonts w:asciiTheme="majorHAnsi" w:hAnsiTheme="majorHAnsi" w:cstheme="majorHAnsi"/>
+                  </w:rPr>
+                  <w:t xml:space="preserve">  </w:t>
                 </w:r>
               </w:sdtContent>
             </w:sdt>
+            <w:permEnd w:id="925041655"/>
           </w:p>
         </w:tc>
       </w:tr>
@@ -584,6 +582,7 @@
         <w:pStyle w:val="Ttulo1"/>
       </w:pPr>
       <w:r>
+        <w:lastRenderedPageBreak/>
         <w:t>MANDATORY</w:t>
       </w:r>
       <w:r>
@@ -745,6 +744,7 @@
         <w:t xml:space="preserve">. </w:t>
       </w:r>
     </w:p>
+    <w:permStart w:id="1733719730" w:edGrp="everyone"/>
     <w:p>
       <w:pPr>
         <w:pStyle w:val="Comment-Grader"/>
@@ -759,7 +759,6 @@
           <w15:appearance w15:val="hidden"/>
           <w:text/>
         </w:sdtPr>
-        <w:sdtEndPr/>
         <w:sdtContent>
           <w:r>
             <w:t xml:space="preserve">  </w:t>
@@ -773,7 +772,11 @@
         </w:sdtContent>
       </w:sdt>
       <w:r>
-        <w:t xml:space="preserve">    </w:t>
+        <w:t xml:space="preserve"> </w:t>
+      </w:r>
+      <w:permEnd w:id="1733719730"/>
+      <w:r>
+        <w:t xml:space="preserve">   </w:t>
       </w:r>
     </w:p>
     <w:p>
@@ -834,9 +837,11 @@
       <w:pPr>
         <w:pStyle w:val="Comment-Grader"/>
       </w:pPr>
+      <w:permStart w:id="244456920" w:edGrp="everyone"/>
       <w:r>
         <w:t xml:space="preserve"> X  </w:t>
       </w:r>
+      <w:permEnd w:id="244456920"/>
       <w:r>
         <w:t xml:space="preserve">   </w:t>
       </w:r>
@@ -890,6 +895,7 @@
         </w:rPr>
       </w:pPr>
       <w:r>
+        <w:lastRenderedPageBreak/>
         <w:t>MANDATORY</w:t>
       </w:r>
       <w:r>
@@ -1105,6 +1111,7 @@
         <w:t>.</w:t>
       </w:r>
     </w:p>
+    <w:permStart w:id="1580534963" w:edGrp="everyone"/>
     <w:p>
       <w:pPr>
         <w:pStyle w:val="Comment-Grader"/>
@@ -1119,13 +1126,13 @@
           <w15:appearance w15:val="hidden"/>
           <w:text/>
         </w:sdtPr>
-        <w:sdtEndPr/>
         <w:sdtContent>
           <w:r>
             <w:t xml:space="preserve">    </w:t>
           </w:r>
         </w:sdtContent>
       </w:sdt>
+      <w:permEnd w:id="1580534963"/>
       <w:r>
         <w:t xml:space="preserve">  </w:t>
       </w:r>
@@ -1221,6 +1228,7 @@
       </w:r>
       <w:bookmarkEnd w:id="0"/>
     </w:p>
+    <w:permStart w:id="1685676958" w:edGrp="everyone"/>
     <w:p>
       <w:pPr>
         <w:pStyle w:val="Comment-Grader"/>
@@ -1235,13 +1243,13 @@
           <w15:appearance w15:val="hidden"/>
           <w:text/>
         </w:sdtPr>
-        <w:sdtEndPr/>
         <w:sdtContent>
           <w:r>
             <w:t xml:space="preserve">    </w:t>
           </w:r>
         </w:sdtContent>
       </w:sdt>
+      <w:permEnd w:id="1685676958"/>
       <w:r>
         <w:t xml:space="preserve"> </w:t>
       </w:r>
@@ -1387,6 +1395,7 @@
       </w:r>
     </w:p>
     <w:bookmarkStart w:id="1" w:name="_Hlk157677981"/>
+    <w:permStart w:id="339812661" w:edGrp="everyone"/>
     <w:p>
       <w:pPr>
         <w:pStyle w:val="Comment-Grader"/>
@@ -1400,13 +1409,13 @@
           </w:placeholder>
           <w:text/>
         </w:sdtPr>
-        <w:sdtEndPr/>
         <w:sdtContent>
           <w:r>
             <w:t xml:space="preserve">    </w:t>
           </w:r>
         </w:sdtContent>
       </w:sdt>
+      <w:permEnd w:id="339812661"/>
       <w:r>
         <w:t xml:space="preserve">   </w:t>
       </w:r>
@@ -1449,6 +1458,7 @@
         <w:pStyle w:val="Ttulo2"/>
       </w:pPr>
       <w:r>
+        <w:lastRenderedPageBreak/>
         <w:t>Testing requirements</w:t>
       </w:r>
     </w:p>
@@ -1583,6 +1593,7 @@
         <w:t xml:space="preserve"> </w:t>
       </w:r>
     </w:p>
+    <w:permStart w:id="891315281" w:edGrp="everyone"/>
     <w:p>
       <w:pPr>
         <w:pStyle w:val="Comment-Grader"/>
@@ -1597,13 +1608,13 @@
           <w15:appearance w15:val="hidden"/>
           <w:text/>
         </w:sdtPr>
-        <w:sdtEndPr/>
         <w:sdtContent>
           <w:r>
             <w:t xml:space="preserve">    </w:t>
           </w:r>
         </w:sdtContent>
       </w:sdt>
+      <w:permEnd w:id="891315281"/>
     </w:p>
     <w:p>
       <w:pPr>
@@ -1627,6 +1638,7 @@
         <w:t xml:space="preserve">.  </w:t>
       </w:r>
     </w:p>
+    <w:permStart w:id="338698352" w:edGrp="everyone"/>
     <w:p>
       <w:pPr>
         <w:pStyle w:val="Comment-Grader"/>
@@ -1641,13 +1653,13 @@
           <w15:appearance w15:val="hidden"/>
           <w:text/>
         </w:sdtPr>
-        <w:sdtEndPr/>
         <w:sdtContent>
           <w:r>
             <w:t xml:space="preserve">    </w:t>
           </w:r>
         </w:sdtContent>
       </w:sdt>
+      <w:permEnd w:id="338698352"/>
       <w:r>
         <w:t xml:space="preserve">   </w:t>
       </w:r>
@@ -1658,6 +1670,7 @@
         <w:pStyle w:val="Ttulo1"/>
       </w:pPr>
       <w:r>
+        <w:lastRenderedPageBreak/>
         <w:t>MANDATORY</w:t>
       </w:r>
       <w:r>
@@ -1883,6 +1896,7 @@
         <w:t>.</w:t>
       </w:r>
     </w:p>
+    <w:permStart w:id="8470091" w:edGrp="everyone"/>
     <w:p>
       <w:pPr>
         <w:pStyle w:val="Comment-Grader"/>
@@ -1897,13 +1911,13 @@
           <w15:appearance w15:val="hidden"/>
           <w:text/>
         </w:sdtPr>
-        <w:sdtEndPr/>
         <w:sdtContent>
           <w:r>
             <w:t xml:space="preserve">    </w:t>
           </w:r>
         </w:sdtContent>
       </w:sdt>
+      <w:permEnd w:id="8470091"/>
       <w:r>
         <w:t xml:space="preserve">    </w:t>
       </w:r>
@@ -2011,6 +2025,7 @@
         <w:t xml:space="preserve">. </w:t>
       </w:r>
     </w:p>
+    <w:permStart w:id="66585966" w:edGrp="everyone"/>
     <w:p>
       <w:pPr>
         <w:pStyle w:val="Comment-Grader"/>
@@ -2025,13 +2040,13 @@
           <w15:appearance w15:val="hidden"/>
           <w:text/>
         </w:sdtPr>
-        <w:sdtEndPr/>
         <w:sdtContent>
           <w:r>
             <w:t xml:space="preserve">    </w:t>
           </w:r>
         </w:sdtContent>
       </w:sdt>
+      <w:permEnd w:id="66585966"/>
       <w:r>
         <w:t xml:space="preserve">    </w:t>
       </w:r>
@@ -2073,6 +2088,7 @@
         <w:pStyle w:val="Ttulo2"/>
       </w:pPr>
       <w:r>
+        <w:lastRenderedPageBreak/>
         <w:t>Managerial requirements</w:t>
       </w:r>
     </w:p>
@@ -2090,6 +2106,7 @@
         <w:t xml:space="preserve">.  </w:t>
       </w:r>
     </w:p>
+    <w:permStart w:id="1123494185" w:edGrp="everyone"/>
     <w:p>
       <w:pPr>
         <w:pStyle w:val="Comment-Grader"/>
@@ -2104,13 +2121,13 @@
           <w15:appearance w15:val="hidden"/>
           <w:text/>
         </w:sdtPr>
-        <w:sdtEndPr/>
         <w:sdtContent>
           <w:r>
             <w:t xml:space="preserve">    </w:t>
           </w:r>
         </w:sdtContent>
       </w:sdt>
+      <w:permEnd w:id="1123494185"/>
       <w:r>
         <w:t xml:space="preserve">   </w:t>
       </w:r>
@@ -2120,6 +2137,7 @@
         <w:pStyle w:val="Ttulo1"/>
       </w:pPr>
       <w:r>
+        <w:lastRenderedPageBreak/>
         <w:t>MANDATORY</w:t>
       </w:r>
       <w:r>
@@ -2157,6 +2175,7 @@
         <w:t xml:space="preserve">  </w:t>
       </w:r>
     </w:p>
+    <w:permStart w:id="955400387" w:edGrp="everyone"/>
     <w:p>
       <w:pPr>
         <w:pStyle w:val="Comment-Grader"/>
@@ -2171,13 +2190,13 @@
           <w15:appearance w15:val="hidden"/>
           <w:text/>
         </w:sdtPr>
-        <w:sdtEndPr/>
         <w:sdtContent>
           <w:r>
             <w:t xml:space="preserve">    </w:t>
           </w:r>
         </w:sdtContent>
       </w:sdt>
+      <w:permEnd w:id="955400387"/>
       <w:r>
         <w:t xml:space="preserve">   </w:t>
       </w:r>
@@ -2242,6 +2261,7 @@
         <w:t xml:space="preserve">. </w:t>
       </w:r>
     </w:p>
+    <w:permStart w:id="973563344" w:edGrp="everyone"/>
     <w:p>
       <w:pPr>
         <w:pStyle w:val="Comment-Grader"/>
@@ -2255,13 +2275,13 @@
           </w:placeholder>
           <w:text/>
         </w:sdtPr>
-        <w:sdtEndPr/>
         <w:sdtContent>
           <w:r>
             <w:t xml:space="preserve">    </w:t>
           </w:r>
         </w:sdtContent>
       </w:sdt>
+      <w:permEnd w:id="973563344"/>
       <w:r>
         <w:t xml:space="preserve">   </w:t>
       </w:r>
@@ -2294,6 +2314,7 @@
         <w:t xml:space="preserve"> </w:t>
       </w:r>
     </w:p>
+    <w:permStart w:id="182535402" w:edGrp="everyone"/>
     <w:p>
       <w:pPr>
         <w:pStyle w:val="Comment-Grader"/>
@@ -2308,13 +2329,13 @@
           <w15:appearance w15:val="hidden"/>
           <w:text/>
         </w:sdtPr>
-        <w:sdtEndPr/>
         <w:sdtContent>
           <w:r>
             <w:t xml:space="preserve">    </w:t>
           </w:r>
         </w:sdtContent>
       </w:sdt>
+      <w:permEnd w:id="182535402"/>
       <w:r>
         <w:t xml:space="preserve">   </w:t>
       </w:r>
@@ -2330,6 +2351,7 @@
         <w:t xml:space="preserve">. </w:t>
       </w:r>
     </w:p>
+    <w:permStart w:id="966666940" w:edGrp="everyone"/>
     <w:p>
       <w:pPr>
         <w:pStyle w:val="Comment-Grader"/>
@@ -2343,13 +2365,13 @@
           </w:placeholder>
           <w:text/>
         </w:sdtPr>
-        <w:sdtEndPr/>
         <w:sdtContent>
           <w:r>
             <w:t xml:space="preserve">    </w:t>
           </w:r>
         </w:sdtContent>
       </w:sdt>
+      <w:permEnd w:id="966666940"/>
       <w:r>
         <w:t xml:space="preserve">  </w:t>
       </w:r>
@@ -2379,6 +2401,7 @@
         <w:pStyle w:val="Ttulo1"/>
       </w:pPr>
       <w:r>
+        <w:lastRenderedPageBreak/>
         <w:t>SUPPLEMENTARY I</w:t>
       </w:r>
       <w:r>
@@ -2517,6 +2540,7 @@
         </w:rPr>
       </w:pPr>
       <w:r>
+        <w:lastRenderedPageBreak/>
         <w:t>SUPPLEMENTARY I</w:t>
       </w:r>
       <w:r>
@@ -2691,6 +2715,7 @@
         <w:t xml:space="preserve">. </w:t>
       </w:r>
     </w:p>
+    <w:permStart w:id="969371863" w:edGrp="everyone"/>
     <w:p>
       <w:pPr>
         <w:pStyle w:val="Comment-Grader"/>
@@ -2711,7 +2736,6 @@
           <w15:appearance w15:val="hidden"/>
           <w:text/>
         </w:sdtPr>
-        <w:sdtEndPr/>
         <w:sdtContent>
           <w:r>
             <w:rPr>
@@ -2721,6 +2745,7 @@
           </w:r>
         </w:sdtContent>
       </w:sdt>
+      <w:permEnd w:id="969371863"/>
       <w:r>
         <w:rPr>
           <w:lang w:val="en-US"/>
@@ -2795,6 +2820,7 @@
         <w:t xml:space="preserve"> </w:t>
       </w:r>
     </w:p>
+    <w:permStart w:id="693064756" w:edGrp="everyone"/>
     <w:p>
       <w:pPr>
         <w:pStyle w:val="Comment-Grader"/>
@@ -2809,13 +2835,13 @@
           <w15:appearance w15:val="hidden"/>
           <w:text/>
         </w:sdtPr>
-        <w:sdtEndPr/>
         <w:sdtContent>
           <w:r>
             <w:t xml:space="preserve">    </w:t>
           </w:r>
         </w:sdtContent>
       </w:sdt>
+      <w:permEnd w:id="693064756"/>
       <w:r>
         <w:t xml:space="preserve">   </w:t>
       </w:r>
@@ -2825,6 +2851,7 @@
         <w:pStyle w:val="Ttulo1"/>
       </w:pPr>
       <w:r>
+        <w:lastRenderedPageBreak/>
         <w:t>SUPPLEMENTARY I</w:t>
       </w:r>
       <w:r>
@@ -2903,6 +2930,7 @@
         <w:t xml:space="preserve">. </w:t>
       </w:r>
     </w:p>
+    <w:permStart w:id="907674408" w:edGrp="everyone"/>
     <w:p>
       <w:pPr>
         <w:pStyle w:val="Comment-Grader"/>
@@ -2917,13 +2945,13 @@
           <w15:appearance w15:val="hidden"/>
           <w:text/>
         </w:sdtPr>
-        <w:sdtEndPr/>
         <w:sdtContent>
           <w:r>
             <w:t xml:space="preserve">    </w:t>
           </w:r>
         </w:sdtContent>
       </w:sdt>
+      <w:permEnd w:id="907674408"/>
       <w:r>
         <w:t xml:space="preserve">   </w:t>
       </w:r>
@@ -2967,6 +2995,7 @@
         <w:t xml:space="preserve">. </w:t>
       </w:r>
     </w:p>
+    <w:permStart w:id="1041122519" w:edGrp="everyone"/>
     <w:p>
       <w:pPr>
         <w:pStyle w:val="Comment-Grader"/>
@@ -2981,13 +3010,13 @@
           <w15:appearance w15:val="hidden"/>
           <w:text/>
         </w:sdtPr>
-        <w:sdtEndPr/>
         <w:sdtContent>
           <w:r>
             <w:t xml:space="preserve">    </w:t>
           </w:r>
         </w:sdtContent>
       </w:sdt>
+      <w:permEnd w:id="1041122519"/>
       <w:r>
         <w:t xml:space="preserve">   </w:t>
       </w:r>
@@ -3048,6 +3077,7 @@
         <w:t xml:space="preserve"> </w:t>
       </w:r>
     </w:p>
+    <w:permStart w:id="1706774679" w:edGrp="everyone"/>
     <w:p>
       <w:pPr>
         <w:pStyle w:val="Comment-Grader"/>
@@ -3062,13 +3092,13 @@
           <w15:appearance w15:val="hidden"/>
           <w:text/>
         </w:sdtPr>
-        <w:sdtEndPr/>
         <w:sdtContent>
           <w:r>
             <w:t xml:space="preserve">    </w:t>
           </w:r>
         </w:sdtContent>
       </w:sdt>
+      <w:permEnd w:id="1706774679"/>
       <w:r>
         <w:t xml:space="preserve">    </w:t>
       </w:r>
@@ -3115,6 +3145,7 @@
         <w:t xml:space="preserve">. </w:t>
       </w:r>
     </w:p>
+    <w:permStart w:id="1213296232" w:edGrp="everyone"/>
     <w:p>
       <w:pPr>
         <w:pStyle w:val="Comment-Grader"/>
@@ -3129,13 +3160,13 @@
           <w15:appearance w15:val="hidden"/>
           <w:text/>
         </w:sdtPr>
-        <w:sdtEndPr/>
         <w:sdtContent>
           <w:r>
             <w:t xml:space="preserve">    </w:t>
           </w:r>
         </w:sdtContent>
       </w:sdt>
+      <w:permEnd w:id="1213296232"/>
       <w:r>
         <w:t xml:space="preserve">    </w:t>
       </w:r>
@@ -3198,6 +3229,7 @@
         <w:t xml:space="preserve"> </w:t>
       </w:r>
     </w:p>
+    <w:permStart w:id="1335822965" w:edGrp="everyone"/>
     <w:p>
       <w:pPr>
         <w:pStyle w:val="Comment-Grader"/>
@@ -3211,13 +3243,13 @@
           </w:placeholder>
           <w:text/>
         </w:sdtPr>
-        <w:sdtEndPr/>
         <w:sdtContent>
           <w:r>
             <w:t xml:space="preserve">    </w:t>
           </w:r>
         </w:sdtContent>
       </w:sdt>
+      <w:permEnd w:id="1335822965"/>
       <w:r>
         <w:t xml:space="preserve">   </w:t>
       </w:r>
@@ -3227,6 +3259,7 @@
         <w:pStyle w:val="Ttulo1"/>
       </w:pPr>
       <w:r>
+        <w:lastRenderedPageBreak/>
         <w:t>SUPPLEMENTARY I</w:t>
       </w:r>
       <w:r>
@@ -3312,6 +3345,7 @@
         <w:t xml:space="preserve"> </w:t>
       </w:r>
     </w:p>
+    <w:permStart w:id="2020559059" w:edGrp="everyone"/>
     <w:p>
       <w:pPr>
         <w:pStyle w:val="Comment-Grader"/>
@@ -3326,13 +3360,13 @@
           <w15:appearance w15:val="hidden"/>
           <w:text/>
         </w:sdtPr>
-        <w:sdtEndPr/>
         <w:sdtContent>
           <w:r>
             <w:t xml:space="preserve">    </w:t>
           </w:r>
         </w:sdtContent>
       </w:sdt>
+      <w:permEnd w:id="2020559059"/>
       <w:r>
         <w:t xml:space="preserve">  </w:t>
       </w:r>
@@ -3356,6 +3390,7 @@
         <w:t xml:space="preserve">. </w:t>
       </w:r>
     </w:p>
+    <w:permStart w:id="1465457504" w:edGrp="everyone"/>
     <w:p>
       <w:pPr>
         <w:pStyle w:val="Comment-Grader"/>
@@ -3370,13 +3405,13 @@
           <w15:appearance w15:val="hidden"/>
           <w:text/>
         </w:sdtPr>
-        <w:sdtEndPr/>
         <w:sdtContent>
           <w:r>
             <w:t xml:space="preserve">    </w:t>
           </w:r>
         </w:sdtContent>
       </w:sdt>
+      <w:permEnd w:id="1465457504"/>
       <w:r>
         <w:t xml:space="preserve">   </w:t>
       </w:r>
@@ -3399,6 +3434,7 @@
         <w:pStyle w:val="Ttulo1"/>
       </w:pPr>
       <w:r>
+        <w:lastRenderedPageBreak/>
         <w:t>SUPPLEMENTARY II</w:t>
       </w:r>
       <w:r>
@@ -3494,6 +3530,7 @@
         <w:t xml:space="preserve">. </w:t>
       </w:r>
     </w:p>
+    <w:permStart w:id="122899937" w:edGrp="everyone"/>
     <w:p>
       <w:pPr>
         <w:pStyle w:val="Comment-Grader"/>
@@ -3508,13 +3545,13 @@
           <w15:appearance w15:val="hidden"/>
           <w:text/>
         </w:sdtPr>
-        <w:sdtEndPr/>
         <w:sdtContent>
           <w:r>
             <w:t xml:space="preserve">    </w:t>
           </w:r>
         </w:sdtContent>
       </w:sdt>
+      <w:permEnd w:id="122899937"/>
     </w:p>
     <w:p>
       <w:pPr>
@@ -3527,6 +3564,7 @@
         <w:t xml:space="preserve">. </w:t>
       </w:r>
     </w:p>
+    <w:permStart w:id="1353130504" w:edGrp="everyone"/>
     <w:p>
       <w:pPr>
         <w:pStyle w:val="Comment-Grader"/>
@@ -3541,13 +3579,13 @@
           <w15:appearance w15:val="hidden"/>
           <w:text/>
         </w:sdtPr>
-        <w:sdtEndPr/>
         <w:sdtContent>
           <w:r>
             <w:t xml:space="preserve">   </w:t>
           </w:r>
         </w:sdtContent>
       </w:sdt>
+      <w:permEnd w:id="1353130504"/>
     </w:p>
     <w:p/>
     <w:p/>
@@ -3573,6 +3611,7 @@
         </w:rPr>
       </w:pPr>
       <w:r>
+        <w:lastRenderedPageBreak/>
         <w:t>SUPPLEMENTARY II</w:t>
       </w:r>
       <w:r>
@@ -3652,6 +3691,7 @@
         <w:t>the students’ responsibility to find the appropriate service; no implicit or explicit liabilities shall be covered by the University of Seville or their individual affiliates if the students hire pay-per-use services!  The students are strongly advised to ensure that the service they choose is free of charge.</w:t>
       </w:r>
     </w:p>
+    <w:permStart w:id="1524918791" w:edGrp="everyone"/>
     <w:p>
       <w:pPr>
         <w:pStyle w:val="Comment-Grader"/>
@@ -3672,7 +3712,6 @@
           <w15:appearance w15:val="hidden"/>
           <w:text/>
         </w:sdtPr>
-        <w:sdtEndPr/>
         <w:sdtContent>
           <w:r>
             <w:rPr>
@@ -3682,6 +3721,7 @@
           </w:r>
         </w:sdtContent>
       </w:sdt>
+      <w:permEnd w:id="1524918791"/>
       <w:r>
         <w:rPr>
           <w:lang w:val="en-US"/>
@@ -3756,6 +3796,7 @@
         <w:t xml:space="preserve">. </w:t>
       </w:r>
     </w:p>
+    <w:permStart w:id="20847427" w:edGrp="everyone"/>
     <w:p>
       <w:pPr>
         <w:pStyle w:val="Comment-Grader"/>
@@ -3770,13 +3811,13 @@
           <w15:appearance w15:val="hidden"/>
           <w:text/>
         </w:sdtPr>
-        <w:sdtEndPr/>
         <w:sdtContent>
           <w:r>
             <w:t xml:space="preserve">    </w:t>
           </w:r>
         </w:sdtContent>
       </w:sdt>
+      <w:permEnd w:id="20847427"/>
       <w:r>
         <w:t xml:space="preserve">   </w:t>
       </w:r>
@@ -3792,6 +3833,7 @@
         <w:t xml:space="preserve">. </w:t>
       </w:r>
     </w:p>
+    <w:permStart w:id="1765168272" w:edGrp="everyone"/>
     <w:p>
       <w:pPr>
         <w:pStyle w:val="Comment-Grader"/>
@@ -3809,7 +3851,6 @@
           <w15:appearance w15:val="hidden"/>
           <w:text/>
         </w:sdtPr>
-        <w:sdtEndPr/>
         <w:sdtContent>
           <w:r>
             <w:rPr>
@@ -3819,6 +3860,7 @@
           </w:r>
         </w:sdtContent>
       </w:sdt>
+      <w:permEnd w:id="1765168272"/>
       <w:r>
         <w:rPr>
           <w:lang w:val="en-US"/>
@@ -3831,6 +3873,7 @@
         <w:pStyle w:val="Ttulo1"/>
       </w:pPr>
       <w:r>
+        <w:lastRenderedPageBreak/>
         <w:t>SUPPLEMENTARY II</w:t>
       </w:r>
       <w:r>
@@ -3929,6 +3972,7 @@
         <w:t xml:space="preserve">. </w:t>
       </w:r>
     </w:p>
+    <w:permStart w:id="1872234218" w:edGrp="everyone"/>
     <w:p>
       <w:pPr>
         <w:pStyle w:val="Comment-Grader"/>
@@ -3942,13 +3986,13 @@
           </w:placeholder>
           <w:text/>
         </w:sdtPr>
-        <w:sdtEndPr/>
         <w:sdtContent>
           <w:r>
             <w:t xml:space="preserve">    </w:t>
           </w:r>
         </w:sdtContent>
       </w:sdt>
+      <w:permEnd w:id="1872234218"/>
       <w:r>
         <w:t xml:space="preserve">   </w:t>
       </w:r>
@@ -4001,6 +4045,7 @@
         <w:t xml:space="preserve">. </w:t>
       </w:r>
     </w:p>
+    <w:permStart w:id="1729655514" w:edGrp="everyone"/>
     <w:p>
       <w:pPr>
         <w:pStyle w:val="Comment-Grader"/>
@@ -4014,13 +4059,13 @@
           </w:placeholder>
           <w:text/>
         </w:sdtPr>
-        <w:sdtEndPr/>
         <w:sdtContent>
           <w:r>
             <w:t xml:space="preserve">    </w:t>
           </w:r>
         </w:sdtContent>
       </w:sdt>
+      <w:permEnd w:id="1729655514"/>
       <w:r>
         <w:t xml:space="preserve">   </w:t>
       </w:r>
@@ -4076,6 +4121,7 @@
         <w:t xml:space="preserve">. </w:t>
       </w:r>
     </w:p>
+    <w:permStart w:id="268261008" w:edGrp="everyone"/>
     <w:p>
       <w:pPr>
         <w:pStyle w:val="Comment-Grader"/>
@@ -4090,13 +4136,13 @@
           <w15:appearance w15:val="hidden"/>
           <w:text/>
         </w:sdtPr>
-        <w:sdtEndPr/>
         <w:sdtContent>
           <w:r>
             <w:t xml:space="preserve">    </w:t>
           </w:r>
         </w:sdtContent>
       </w:sdt>
+      <w:permEnd w:id="268261008"/>
       <w:r>
         <w:t xml:space="preserve">    </w:t>
       </w:r>
@@ -4112,6 +4158,7 @@
         <w:t xml:space="preserve">. </w:t>
       </w:r>
     </w:p>
+    <w:permStart w:id="1057034605" w:edGrp="everyone"/>
     <w:p>
       <w:pPr>
         <w:pStyle w:val="Comment-Grader"/>
@@ -4131,7 +4178,6 @@
           </w:placeholder>
           <w:text/>
         </w:sdtPr>
-        <w:sdtEndPr/>
         <w:sdtContent>
           <w:r>
             <w:rPr>
@@ -4141,6 +4187,7 @@
           </w:r>
         </w:sdtContent>
       </w:sdt>
+      <w:permEnd w:id="1057034605"/>
       <w:r>
         <w:rPr>
           <w:lang w:val="en-US"/>
@@ -4163,6 +4210,7 @@
         <w:pStyle w:val="Ttulo1"/>
       </w:pPr>
       <w:r>
+        <w:lastRenderedPageBreak/>
         <w:t>SUPPLEMENTARY II</w:t>
       </w:r>
       <w:r>
@@ -4254,6 +4302,7 @@
         <w:t xml:space="preserve">. </w:t>
       </w:r>
     </w:p>
+    <w:permStart w:id="1476480654" w:edGrp="everyone"/>
     <w:p>
       <w:pPr>
         <w:pStyle w:val="Comment-Grader"/>
@@ -4268,13 +4317,13 @@
           <w15:appearance w15:val="hidden"/>
           <w:text/>
         </w:sdtPr>
-        <w:sdtEndPr/>
         <w:sdtContent>
           <w:r>
             <w:t xml:space="preserve">    </w:t>
           </w:r>
         </w:sdtContent>
       </w:sdt>
+      <w:permEnd w:id="1476480654"/>
       <w:r>
         <w:t xml:space="preserve">  </w:t>
       </w:r>
@@ -4298,6 +4347,7 @@
         <w:t xml:space="preserve">. </w:t>
       </w:r>
     </w:p>
+    <w:permStart w:id="95320382" w:edGrp="everyone"/>
     <w:p>
       <w:pPr>
         <w:pStyle w:val="Comment-Grader"/>
@@ -4311,13 +4361,13 @@
           </w:placeholder>
           <w:text/>
         </w:sdtPr>
-        <w:sdtEndPr/>
         <w:sdtContent>
           <w:r>
             <w:t xml:space="preserve">    </w:t>
           </w:r>
         </w:sdtContent>
       </w:sdt>
+      <w:permEnd w:id="95320382"/>
       <w:r>
         <w:t xml:space="preserve">   </w:t>
       </w:r>
@@ -4333,6 +4383,7 @@
         <w:t xml:space="preserve">. </w:t>
       </w:r>
     </w:p>
+    <w:permStart w:id="1440089446" w:edGrp="everyone"/>
     <w:p>
       <w:pPr>
         <w:pStyle w:val="Comment-Grader"/>
@@ -4346,13 +4397,13 @@
           </w:placeholder>
           <w:text/>
         </w:sdtPr>
-        <w:sdtEndPr/>
         <w:sdtContent>
           <w:r>
             <w:t xml:space="preserve">    </w:t>
           </w:r>
         </w:sdtContent>
       </w:sdt>
+      <w:permEnd w:id="1440089446"/>
       <w:r>
         <w:t xml:space="preserve">   </w:t>
       </w:r>
@@ -7269,7 +7320,7 @@
     <w:charset w:val="00"/>
     <w:family w:val="swiss"/>
     <w:pitch w:val="variable"/>
-    <w:sig w:usb0="E4002EFF" w:usb1="C000247B" w:usb2="00000009" w:usb3="00000000" w:csb0="000001FF" w:csb1="00000000"/>
+    <w:sig w:usb0="E4002EFF" w:usb1="C200247B" w:usb2="00000009" w:usb3="00000000" w:csb0="000001FF" w:csb1="00000000"/>
   </w:font>
   <w:font w:name="Arial">
     <w:panose1 w:val="020B0604020202020204"/>
@@ -7283,7 +7334,7 @@
     <w:charset w:val="00"/>
     <w:family w:val="swiss"/>
     <w:pitch w:val="variable"/>
-    <w:sig w:usb0="E4002EFF" w:usb1="C000247B" w:usb2="00000009" w:usb3="00000000" w:csb0="000001FF" w:csb1="00000000"/>
+    <w:sig w:usb0="E4002EFF" w:usb1="C200247B" w:usb2="00000009" w:usb3="00000000" w:csb0="000001FF" w:csb1="00000000"/>
   </w:font>
   <w:font w:name="Yu Gothic Light">
     <w:altName w:val="游ゴシック Light"/>
@@ -7353,6 +7404,7 @@
     <w:rsid w:val="001942D6"/>
     <w:rsid w:val="001B7228"/>
     <w:rsid w:val="00250265"/>
+    <w:rsid w:val="002B1E0B"/>
     <w:rsid w:val="002C1814"/>
     <w:rsid w:val="00354637"/>
     <w:rsid w:val="00362E40"/>
@@ -7375,7 +7427,7 @@
     <w:rsid w:val="00BE6430"/>
     <w:rsid w:val="00C42E76"/>
     <w:rsid w:val="00C63AB0"/>
-    <w:rsid w:val="00D11301"/>
+    <w:rsid w:val="00C76E88"/>
     <w:rsid w:val="00D4788A"/>
     <w:rsid w:val="00D72CB9"/>
     <w:rsid w:val="00D875F7"/>
@@ -7386,7 +7438,6 @@
     <w:rsid w:val="00E56863"/>
     <w:rsid w:val="00E955A7"/>
     <w:rsid w:val="00ED34A4"/>
-    <w:rsid w:val="00ED3F39"/>
     <w:rsid w:val="00EF08F9"/>
     <w:rsid w:val="00EF214B"/>
     <w:rsid w:val="00F55808"/>

</xml_diff>

<commit_message>
docs: Github dashboard link and requirement docs updated
</commit_message>
<xml_diff>
--- a/reports/Student#3/03 - Requirements - Student #3.docx
+++ b/reports/Student#3/03 - Requirements - Student #3.docx
@@ -345,8 +345,16 @@
                   <w:rPr>
                     <w:rFonts w:asciiTheme="majorHAnsi" w:hAnsiTheme="majorHAnsi" w:cstheme="majorHAnsi"/>
                   </w:rPr>
-                  <w:t xml:space="preserve"> RRN9770 ]</w:t>
+                  <w:t xml:space="preserve"> RRN</w:t>
                 </w:r>
+                <w:proofErr w:type="gramStart"/>
+                <w:r>
+                  <w:rPr>
+                    <w:rFonts w:asciiTheme="majorHAnsi" w:hAnsiTheme="majorHAnsi" w:cstheme="majorHAnsi"/>
+                  </w:rPr>
+                  <w:t>9770 ]</w:t>
+                </w:r>
+                <w:proofErr w:type="gramEnd"/>
               </w:sdtContent>
             </w:sdt>
             <w:permEnd w:id="1588551831"/>
@@ -562,7 +570,21 @@
                   <w:rPr>
                     <w:rFonts w:asciiTheme="majorHAnsi" w:hAnsiTheme="majorHAnsi" w:cstheme="majorHAnsi"/>
                   </w:rPr>
-                  <w:t>Sevilla, 19 de febrero de 2025</w:t>
+                  <w:t xml:space="preserve">Sevilla, 19 de </w:t>
+                </w:r>
+                <w:proofErr w:type="spellStart"/>
+                <w:r>
+                  <w:rPr>
+                    <w:rFonts w:asciiTheme="majorHAnsi" w:hAnsiTheme="majorHAnsi" w:cstheme="majorHAnsi"/>
+                  </w:rPr>
+                  <w:t>febrero</w:t>
+                </w:r>
+                <w:proofErr w:type="spellEnd"/>
+                <w:r>
+                  <w:rPr>
+                    <w:rFonts w:asciiTheme="majorHAnsi" w:hAnsiTheme="majorHAnsi" w:cstheme="majorHAnsi"/>
+                  </w:rPr>
+                  <w:t xml:space="preserve"> de 2025</w:t>
                 </w:r>
                 <w:r>
                   <w:rPr>
@@ -1128,7 +1150,13 @@
         </w:sdtPr>
         <w:sdtContent>
           <w:r>
-            <w:t xml:space="preserve">    </w:t>
+            <w:t xml:space="preserve"> </w:t>
+          </w:r>
+          <w:r>
+            <w:t xml:space="preserve"> X</w:t>
+          </w:r>
+          <w:r>
+            <w:t xml:space="preserve">  </w:t>
           </w:r>
         </w:sdtContent>
       </w:sdt>
@@ -1245,7 +1273,13 @@
         </w:sdtPr>
         <w:sdtContent>
           <w:r>
-            <w:t xml:space="preserve">    </w:t>
+            <w:t xml:space="preserve">  </w:t>
+          </w:r>
+          <w:r>
+            <w:t>X</w:t>
+          </w:r>
+          <w:r>
+            <w:t xml:space="preserve">  </w:t>
           </w:r>
         </w:sdtContent>
       </w:sdt>
@@ -1411,7 +1445,13 @@
         </w:sdtPr>
         <w:sdtContent>
           <w:r>
-            <w:t xml:space="preserve">    </w:t>
+            <w:t xml:space="preserve">  </w:t>
+          </w:r>
+          <w:r>
+            <w:t>X</w:t>
+          </w:r>
+          <w:r>
+            <w:t xml:space="preserve">  </w:t>
           </w:r>
         </w:sdtContent>
       </w:sdt>
@@ -1610,7 +1650,13 @@
         </w:sdtPr>
         <w:sdtContent>
           <w:r>
-            <w:t xml:space="preserve">    </w:t>
+            <w:t xml:space="preserve">  </w:t>
+          </w:r>
+          <w:r>
+            <w:t xml:space="preserve">X </w:t>
+          </w:r>
+          <w:r>
+            <w:t xml:space="preserve">  </w:t>
           </w:r>
         </w:sdtContent>
       </w:sdt>
@@ -1655,7 +1701,13 @@
         </w:sdtPr>
         <w:sdtContent>
           <w:r>
-            <w:t xml:space="preserve">    </w:t>
+            <w:t xml:space="preserve"> </w:t>
+          </w:r>
+          <w:r>
+            <w:t xml:space="preserve"> X</w:t>
+          </w:r>
+          <w:r>
+            <w:t xml:space="preserve">   </w:t>
           </w:r>
         </w:sdtContent>
       </w:sdt>
@@ -7413,11 +7465,13 @@
     <w:rsid w:val="003B0252"/>
     <w:rsid w:val="003E655D"/>
     <w:rsid w:val="004D7778"/>
+    <w:rsid w:val="005262D7"/>
     <w:rsid w:val="00532E78"/>
     <w:rsid w:val="005351FA"/>
     <w:rsid w:val="005F0BD3"/>
     <w:rsid w:val="00635F6F"/>
     <w:rsid w:val="007826C3"/>
+    <w:rsid w:val="007A075A"/>
     <w:rsid w:val="008B1087"/>
     <w:rsid w:val="008D6165"/>
     <w:rsid w:val="00953D97"/>

</xml_diff>

<commit_message>
fix: Requirement doc revised
</commit_message>
<xml_diff>
--- a/reports/Student#3/03 - Requirements - Student #3.docx
+++ b/reports/Student#3/03 - Requirements - Student #3.docx
@@ -213,7 +213,21 @@
                     <w:rFonts w:asciiTheme="majorHAnsi" w:hAnsiTheme="majorHAnsi" w:cstheme="majorHAnsi"/>
                     <w:lang w:val="pt-PT"/>
                   </w:rPr>
-                  <w:t xml:space="preserve"> https://github.com/pabniecor/Acme-ANS-D01  </w:t>
+                  <w:t xml:space="preserve"> https://github.com/pabniecor/Acme-ANS-D0</w:t>
+                </w:r>
+                <w:r>
+                  <w:rPr>
+                    <w:rFonts w:asciiTheme="majorHAnsi" w:hAnsiTheme="majorHAnsi" w:cstheme="majorHAnsi"/>
+                    <w:lang w:val="pt-PT"/>
+                  </w:rPr>
+                  <w:t>2</w:t>
+                </w:r>
+                <w:r>
+                  <w:rPr>
+                    <w:rFonts w:asciiTheme="majorHAnsi" w:hAnsiTheme="majorHAnsi" w:cstheme="majorHAnsi"/>
+                    <w:lang w:val="pt-PT"/>
+                  </w:rPr>
+                  <w:t xml:space="preserve">  </w:t>
                 </w:r>
               </w:sdtContent>
             </w:sdt>
@@ -493,6 +507,12 @@
                   <w:rPr>
                     <w:rFonts w:asciiTheme="majorHAnsi" w:hAnsiTheme="majorHAnsi" w:cstheme="majorHAnsi"/>
                   </w:rPr>
+                  <w:t>, operator</w:t>
+                </w:r>
+                <w:r>
+                  <w:rPr>
+                    <w:rFonts w:asciiTheme="majorHAnsi" w:hAnsiTheme="majorHAnsi" w:cstheme="majorHAnsi"/>
+                  </w:rPr>
                   <w:t xml:space="preserve">  </w:t>
                 </w:r>
               </w:sdtContent>
@@ -570,14 +590,26 @@
                   <w:rPr>
                     <w:rFonts w:asciiTheme="majorHAnsi" w:hAnsiTheme="majorHAnsi" w:cstheme="majorHAnsi"/>
                   </w:rPr>
-                  <w:t xml:space="preserve">Sevilla, 19 de </w:t>
+                  <w:t>Sevilla, 1</w:t>
+                </w:r>
+                <w:r>
+                  <w:rPr>
+                    <w:rFonts w:asciiTheme="majorHAnsi" w:hAnsiTheme="majorHAnsi" w:cstheme="majorHAnsi"/>
+                  </w:rPr>
+                  <w:t>3</w:t>
+                </w:r>
+                <w:r>
+                  <w:rPr>
+                    <w:rFonts w:asciiTheme="majorHAnsi" w:hAnsiTheme="majorHAnsi" w:cstheme="majorHAnsi"/>
+                  </w:rPr>
+                  <w:t xml:space="preserve"> de </w:t>
                 </w:r>
                 <w:proofErr w:type="spellStart"/>
                 <w:r>
                   <w:rPr>
                     <w:rFonts w:asciiTheme="majorHAnsi" w:hAnsiTheme="majorHAnsi" w:cstheme="majorHAnsi"/>
                   </w:rPr>
-                  <w:t>febrero</w:t>
+                  <w:t>marzo</w:t>
                 </w:r>
                 <w:proofErr w:type="spellEnd"/>
                 <w:r>
@@ -7452,6 +7484,7 @@
     <w:rsidRoot w:val="004D7778"/>
     <w:rsid w:val="0001386A"/>
     <w:rsid w:val="00061CE8"/>
+    <w:rsid w:val="000D41B5"/>
     <w:rsid w:val="001221F0"/>
     <w:rsid w:val="001942D6"/>
     <w:rsid w:val="001B7228"/>
@@ -7477,6 +7510,7 @@
     <w:rsid w:val="00953D97"/>
     <w:rsid w:val="009D5AF9"/>
     <w:rsid w:val="00A222AC"/>
+    <w:rsid w:val="00B62D56"/>
     <w:rsid w:val="00BA1063"/>
     <w:rsid w:val="00BE6430"/>
     <w:rsid w:val="00C42E76"/>
@@ -7487,6 +7521,7 @@
     <w:rsid w:val="00D875F7"/>
     <w:rsid w:val="00DB19FC"/>
     <w:rsid w:val="00E04E42"/>
+    <w:rsid w:val="00E115F5"/>
     <w:rsid w:val="00E25325"/>
     <w:rsid w:val="00E263A3"/>
     <w:rsid w:val="00E56863"/>
@@ -7501,6 +7536,7 @@
     <w:rsid w:val="00FC63B1"/>
     <w:rsid w:val="00FC6CD0"/>
     <w:rsid w:val="00FE6BFD"/>
+    <w:rsid w:val="00FF09BB"/>
   </w:rsids>
   <m:mathPr>
     <m:mathFont m:val="Cambria Math"/>

</xml_diff>

<commit_message>
docs: GitHub dashboard and individual requirement report updated
</commit_message>
<xml_diff>
--- a/reports/Student#3/03 - Requirements - Student #3.docx
+++ b/reports/Student#3/03 - Requirements - Student #3.docx
@@ -220,7 +220,7 @@
                     <w:rFonts w:asciiTheme="majorHAnsi" w:hAnsiTheme="majorHAnsi" w:cstheme="majorHAnsi"/>
                     <w:lang w:val="pt-PT"/>
                   </w:rPr>
-                  <w:t>2</w:t>
+                  <w:t>3</w:t>
                 </w:r>
                 <w:r>
                   <w:rPr>
@@ -359,16 +359,8 @@
                   <w:rPr>
                     <w:rFonts w:asciiTheme="majorHAnsi" w:hAnsiTheme="majorHAnsi" w:cstheme="majorHAnsi"/>
                   </w:rPr>
-                  <w:t xml:space="preserve"> RRN</w:t>
+                  <w:t xml:space="preserve"> RRN9770 ]</w:t>
                 </w:r>
-                <w:proofErr w:type="gramStart"/>
-                <w:r>
-                  <w:rPr>
-                    <w:rFonts w:asciiTheme="majorHAnsi" w:hAnsiTheme="majorHAnsi" w:cstheme="majorHAnsi"/>
-                  </w:rPr>
-                  <w:t>9770 ]</w:t>
-                </w:r>
-                <w:proofErr w:type="gramEnd"/>
               </w:sdtContent>
             </w:sdt>
             <w:permEnd w:id="1588551831"/>
@@ -590,13 +582,13 @@
                   <w:rPr>
                     <w:rFonts w:asciiTheme="majorHAnsi" w:hAnsiTheme="majorHAnsi" w:cstheme="majorHAnsi"/>
                   </w:rPr>
-                  <w:t>Sevilla, 1</w:t>
+                  <w:t xml:space="preserve">Sevilla, </w:t>
                 </w:r>
                 <w:r>
                   <w:rPr>
                     <w:rFonts w:asciiTheme="majorHAnsi" w:hAnsiTheme="majorHAnsi" w:cstheme="majorHAnsi"/>
                   </w:rPr>
-                  <w:t>3</w:t>
+                  <w:t>03</w:t>
                 </w:r>
                 <w:r>
                   <w:rPr>
@@ -604,14 +596,12 @@
                   </w:rPr>
                   <w:t xml:space="preserve"> de </w:t>
                 </w:r>
-                <w:proofErr w:type="spellStart"/>
                 <w:r>
                   <w:rPr>
                     <w:rFonts w:asciiTheme="majorHAnsi" w:hAnsiTheme="majorHAnsi" w:cstheme="majorHAnsi"/>
                   </w:rPr>
-                  <w:t>marzo</w:t>
+                  <w:t>abril</w:t>
                 </w:r>
-                <w:proofErr w:type="spellEnd"/>
                 <w:r>
                   <w:rPr>
                     <w:rFonts w:asciiTheme="majorHAnsi" w:hAnsiTheme="majorHAnsi" w:cstheme="majorHAnsi"/>
@@ -1997,7 +1987,13 @@
         </w:sdtPr>
         <w:sdtContent>
           <w:r>
-            <w:t xml:space="preserve">    </w:t>
+            <w:t xml:space="preserve">  </w:t>
+          </w:r>
+          <w:r>
+            <w:t>X</w:t>
+          </w:r>
+          <w:r>
+            <w:t xml:space="preserve">  </w:t>
           </w:r>
         </w:sdtContent>
       </w:sdt>
@@ -2126,7 +2122,13 @@
         </w:sdtPr>
         <w:sdtContent>
           <w:r>
-            <w:t xml:space="preserve">    </w:t>
+            <w:t xml:space="preserve">  </w:t>
+          </w:r>
+          <w:r>
+            <w:t>X</w:t>
+          </w:r>
+          <w:r>
+            <w:t xml:space="preserve">  </w:t>
           </w:r>
         </w:sdtContent>
       </w:sdt>
@@ -2207,7 +2209,13 @@
         </w:sdtPr>
         <w:sdtContent>
           <w:r>
-            <w:t xml:space="preserve">    </w:t>
+            <w:t xml:space="preserve">  </w:t>
+          </w:r>
+          <w:r>
+            <w:t>X</w:t>
+          </w:r>
+          <w:r>
+            <w:t xml:space="preserve">  </w:t>
           </w:r>
         </w:sdtContent>
       </w:sdt>
@@ -7503,8 +7511,10 @@
     <w:rsid w:val="005351FA"/>
     <w:rsid w:val="005F0BD3"/>
     <w:rsid w:val="00635F6F"/>
+    <w:rsid w:val="0077375C"/>
     <w:rsid w:val="007826C3"/>
     <w:rsid w:val="007A075A"/>
+    <w:rsid w:val="007F0E0C"/>
     <w:rsid w:val="008B1087"/>
     <w:rsid w:val="008D6165"/>
     <w:rsid w:val="00953D97"/>

</xml_diff>

<commit_message>
docs: Requirements for Student 3 and Github updated
</commit_message>
<xml_diff>
--- a/reports/Student#3/03 - Requirements - Student #3.docx
+++ b/reports/Student#3/03 - Requirements - Student #3.docx
@@ -220,7 +220,7 @@
                     <w:rFonts w:asciiTheme="majorHAnsi" w:hAnsiTheme="majorHAnsi" w:cstheme="majorHAnsi"/>
                     <w:lang w:val="pt-PT"/>
                   </w:rPr>
-                  <w:t>3</w:t>
+                  <w:t>4</w:t>
                 </w:r>
                 <w:r>
                   <w:rPr>
@@ -588,7 +588,7 @@
                   <w:rPr>
                     <w:rFonts w:asciiTheme="majorHAnsi" w:hAnsiTheme="majorHAnsi" w:cstheme="majorHAnsi"/>
                   </w:rPr>
-                  <w:t>03</w:t>
+                  <w:t>26</w:t>
                 </w:r>
                 <w:r>
                   <w:rPr>
@@ -600,13 +600,13 @@
                   <w:rPr>
                     <w:rFonts w:asciiTheme="majorHAnsi" w:hAnsiTheme="majorHAnsi" w:cstheme="majorHAnsi"/>
                   </w:rPr>
-                  <w:t>abril</w:t>
+                  <w:t xml:space="preserve">mayo </w:t>
                 </w:r>
                 <w:r>
                   <w:rPr>
                     <w:rFonts w:asciiTheme="majorHAnsi" w:hAnsiTheme="majorHAnsi" w:cstheme="majorHAnsi"/>
                   </w:rPr>
-                  <w:t xml:space="preserve"> de 2025</w:t>
+                  <w:t>de 2025</w:t>
                 </w:r>
                 <w:r>
                   <w:rPr>
@@ -2284,7 +2284,16 @@
         </w:sdtPr>
         <w:sdtContent>
           <w:r>
-            <w:t xml:space="preserve">    </w:t>
+            <w:t xml:space="preserve"> </w:t>
+          </w:r>
+          <w:r>
+            <w:t xml:space="preserve"> </w:t>
+          </w:r>
+          <w:r>
+            <w:t>X</w:t>
+          </w:r>
+          <w:r>
+            <w:t xml:space="preserve">  </w:t>
           </w:r>
         </w:sdtContent>
       </w:sdt>
@@ -2369,7 +2378,13 @@
         </w:sdtPr>
         <w:sdtContent>
           <w:r>
-            <w:t xml:space="preserve">    </w:t>
+            <w:t xml:space="preserve">  </w:t>
+          </w:r>
+          <w:r>
+            <w:t>X</w:t>
+          </w:r>
+          <w:r>
+            <w:t xml:space="preserve">  </w:t>
           </w:r>
         </w:sdtContent>
       </w:sdt>
@@ -2423,7 +2438,13 @@
         </w:sdtPr>
         <w:sdtContent>
           <w:r>
-            <w:t xml:space="preserve">    </w:t>
+            <w:t xml:space="preserve"> </w:t>
+          </w:r>
+          <w:r>
+            <w:t xml:space="preserve"> X</w:t>
+          </w:r>
+          <w:r>
+            <w:t xml:space="preserve">   </w:t>
           </w:r>
         </w:sdtContent>
       </w:sdt>
@@ -2459,7 +2480,13 @@
         </w:sdtPr>
         <w:sdtContent>
           <w:r>
-            <w:t xml:space="preserve">    </w:t>
+            <w:t xml:space="preserve"> </w:t>
+          </w:r>
+          <w:r>
+            <w:t>X</w:t>
+          </w:r>
+          <w:r>
+            <w:t xml:space="preserve">  </w:t>
           </w:r>
         </w:sdtContent>
       </w:sdt>
@@ -7492,6 +7519,7 @@
     <w:rsidRoot w:val="004D7778"/>
     <w:rsid w:val="0001386A"/>
     <w:rsid w:val="00061CE8"/>
+    <w:rsid w:val="00097A47"/>
     <w:rsid w:val="000D41B5"/>
     <w:rsid w:val="001221F0"/>
     <w:rsid w:val="001942D6"/>
@@ -7532,6 +7560,7 @@
     <w:rsid w:val="00DB19FC"/>
     <w:rsid w:val="00E04E42"/>
     <w:rsid w:val="00E115F5"/>
+    <w:rsid w:val="00E158E4"/>
     <w:rsid w:val="00E25325"/>
     <w:rsid w:val="00E263A3"/>
     <w:rsid w:val="00E56863"/>

</xml_diff>